<commit_message>
Modified and implemented tests for cases 5, 9, and 13
</commit_message>
<xml_diff>
--- a/Deliverable-3/TestCases_5_9_13.docx
+++ b/Deliverable-3/TestCases_5_9_13.docx
@@ -382,6 +382,12 @@
               </w:rPr>
               <w:t>Student requests to view course sequence</w:t>
             </w:r>
+            <w:r>
+              <w:rPr>
+                <w:lang w:val="en-CA"/>
+              </w:rPr>
+              <w:t xml:space="preserve"> with no saved schedule</w:t>
+            </w:r>
           </w:p>
         </w:tc>
         <w:tc>
@@ -457,18 +463,42 @@
                 <w:lang w:val="en-CA"/>
               </w:rPr>
             </w:pPr>
-          </w:p>
-        </w:tc>
-        <w:tc>
-          <w:tcPr>
-            <w:tcW w:w="1870" w:type="dxa"/>
-          </w:tcPr>
-          <w:p>
-            <w:pPr>
-              <w:rPr>
-                <w:lang w:val="en-CA"/>
-              </w:rPr>
-            </w:pPr>
+            <w:r>
+              <w:rPr>
+                <w:lang w:val="en-CA"/>
+              </w:rPr>
+              <w:t xml:space="preserve">Student requests to view course sequence after </w:t>
+            </w:r>
+            <w:r>
+              <w:rPr>
+                <w:lang w:val="en-CA"/>
+              </w:rPr>
+              <w:t>adding a course</w:t>
+            </w:r>
+          </w:p>
+        </w:tc>
+        <w:tc>
+          <w:tcPr>
+            <w:tcW w:w="1870" w:type="dxa"/>
+          </w:tcPr>
+          <w:p>
+            <w:pPr>
+              <w:rPr>
+                <w:lang w:val="en-CA"/>
+              </w:rPr>
+            </w:pPr>
+            <w:r>
+              <w:rPr>
+                <w:lang w:val="en-CA"/>
+              </w:rPr>
+              <w:t>C</w:t>
+            </w:r>
+            <w:r>
+              <w:rPr>
+                <w:lang w:val="en-CA"/>
+              </w:rPr>
+              <w:t>ourse sequence is displayed</w:t>
+            </w:r>
           </w:p>
         </w:tc>
         <w:tc>
@@ -535,18 +565,30 @@
                 <w:lang w:val="en-CA"/>
               </w:rPr>
             </w:pPr>
-          </w:p>
-        </w:tc>
-        <w:tc>
-          <w:tcPr>
-            <w:tcW w:w="1870" w:type="dxa"/>
-          </w:tcPr>
-          <w:p>
-            <w:pPr>
-              <w:rPr>
-                <w:lang w:val="en-CA"/>
-              </w:rPr>
-            </w:pPr>
+            <w:r>
+              <w:rPr>
+                <w:lang w:val="en-CA"/>
+              </w:rPr>
+              <w:t>Student requests to view course sequence after dropping a course</w:t>
+            </w:r>
+          </w:p>
+        </w:tc>
+        <w:tc>
+          <w:tcPr>
+            <w:tcW w:w="1870" w:type="dxa"/>
+          </w:tcPr>
+          <w:p>
+            <w:pPr>
+              <w:rPr>
+                <w:lang w:val="en-CA"/>
+              </w:rPr>
+            </w:pPr>
+            <w:r>
+              <w:rPr>
+                <w:lang w:val="en-CA"/>
+              </w:rPr>
+              <w:t>Course sequence is displayed</w:t>
+            </w:r>
           </w:p>
         </w:tc>
         <w:tc>
@@ -606,18 +648,36 @@
                 <w:lang w:val="en-CA"/>
               </w:rPr>
             </w:pPr>
-          </w:p>
-        </w:tc>
-        <w:tc>
-          <w:tcPr>
-            <w:tcW w:w="1870" w:type="dxa"/>
-          </w:tcPr>
-          <w:p>
-            <w:pPr>
-              <w:rPr>
-                <w:lang w:val="en-CA"/>
-              </w:rPr>
-            </w:pPr>
+            <w:r>
+              <w:rPr>
+                <w:lang w:val="en-CA"/>
+              </w:rPr>
+              <w:t xml:space="preserve">Student requests to view course sequence after </w:t>
+            </w:r>
+            <w:r>
+              <w:rPr>
+                <w:lang w:val="en-CA"/>
+              </w:rPr>
+              <w:t>dropping all courses</w:t>
+            </w:r>
+          </w:p>
+        </w:tc>
+        <w:tc>
+          <w:tcPr>
+            <w:tcW w:w="1870" w:type="dxa"/>
+          </w:tcPr>
+          <w:p>
+            <w:pPr>
+              <w:rPr>
+                <w:lang w:val="en-CA"/>
+              </w:rPr>
+            </w:pPr>
+            <w:r>
+              <w:rPr>
+                <w:lang w:val="en-CA"/>
+              </w:rPr>
+              <w:t>Course sequence is displayed</w:t>
+            </w:r>
           </w:p>
         </w:tc>
         <w:tc>
@@ -926,6 +986,125 @@
         </w:tc>
       </w:tr>
     </w:tbl>
+    <w:p>
+      <w:pPr>
+        <w:rPr>
+          <w:lang w:val="en-CA"/>
+        </w:rPr>
+      </w:pPr>
+    </w:p>
+    <w:p>
+      <w:pPr>
+        <w:rPr>
+          <w:lang w:val="en-CA"/>
+        </w:rPr>
+      </w:pPr>
+    </w:p>
+    <w:p>
+      <w:pPr>
+        <w:rPr>
+          <w:lang w:val="en-CA"/>
+        </w:rPr>
+      </w:pPr>
+    </w:p>
+    <w:p>
+      <w:pPr>
+        <w:rPr>
+          <w:lang w:val="en-CA"/>
+        </w:rPr>
+      </w:pPr>
+    </w:p>
+    <w:p>
+      <w:pPr>
+        <w:rPr>
+          <w:lang w:val="en-CA"/>
+        </w:rPr>
+      </w:pPr>
+    </w:p>
+    <w:p>
+      <w:pPr>
+        <w:rPr>
+          <w:lang w:val="en-CA"/>
+        </w:rPr>
+      </w:pPr>
+    </w:p>
+    <w:p>
+      <w:pPr>
+        <w:rPr>
+          <w:lang w:val="en-CA"/>
+        </w:rPr>
+      </w:pPr>
+    </w:p>
+    <w:p>
+      <w:pPr>
+        <w:rPr>
+          <w:lang w:val="en-CA"/>
+        </w:rPr>
+      </w:pPr>
+    </w:p>
+    <w:p>
+      <w:pPr>
+        <w:rPr>
+          <w:lang w:val="en-CA"/>
+        </w:rPr>
+      </w:pPr>
+    </w:p>
+    <w:p>
+      <w:pPr>
+        <w:rPr>
+          <w:lang w:val="en-CA"/>
+        </w:rPr>
+      </w:pPr>
+    </w:p>
+    <w:p>
+      <w:pPr>
+        <w:rPr>
+          <w:lang w:val="en-CA"/>
+        </w:rPr>
+      </w:pPr>
+    </w:p>
+    <w:p>
+      <w:pPr>
+        <w:rPr>
+          <w:lang w:val="en-CA"/>
+        </w:rPr>
+      </w:pPr>
+    </w:p>
+    <w:p>
+      <w:pPr>
+        <w:rPr>
+          <w:lang w:val="en-CA"/>
+        </w:rPr>
+      </w:pPr>
+    </w:p>
+    <w:p>
+      <w:pPr>
+        <w:rPr>
+          <w:lang w:val="en-CA"/>
+        </w:rPr>
+      </w:pPr>
+    </w:p>
+    <w:p>
+      <w:pPr>
+        <w:rPr>
+          <w:lang w:val="en-CA"/>
+        </w:rPr>
+      </w:pPr>
+    </w:p>
+    <w:p>
+      <w:pPr>
+        <w:rPr>
+          <w:lang w:val="en-CA"/>
+        </w:rPr>
+      </w:pPr>
+    </w:p>
+    <w:p>
+      <w:pPr>
+        <w:rPr>
+          <w:lang w:val="en-CA"/>
+        </w:rPr>
+      </w:pPr>
+    </w:p>
     <w:p>
       <w:pPr>
         <w:rPr>
@@ -971,7 +1150,7 @@
     <w:tbl>
       <w:tblPr>
         <w:tblStyle w:val="TableGrid"/>
-        <w:tblpPr w:leftFromText="180" w:rightFromText="180" w:vertAnchor="page" w:horzAnchor="margin" w:tblpY="8608"/>
+        <w:tblpPr w:leftFromText="180" w:rightFromText="180" w:vertAnchor="page" w:horzAnchor="margin" w:tblpY="1994"/>
         <w:tblW w:w="0" w:type="auto"/>
         <w:tblLook w:val="04A0" w:firstRow="1" w:lastRow="0" w:firstColumn="1" w:lastColumn="0" w:noHBand="0" w:noVBand="1"/>
       </w:tblPr>
@@ -1157,13 +1336,7 @@
               <w:rPr>
                 <w:lang w:val="en-CA"/>
               </w:rPr>
-              <w:t>9</w:t>
-            </w:r>
-            <w:r>
-              <w:rPr>
-                <w:lang w:val="en-CA"/>
-              </w:rPr>
-              <w:t>.1</w:t>
+              <w:t>9.1</w:t>
             </w:r>
           </w:p>
         </w:tc>
@@ -1182,31 +1355,31 @@
               <w:rPr>
                 <w:lang w:val="en-CA"/>
               </w:rPr>
-              <w:t xml:space="preserve">Student requests to </w:t>
-            </w:r>
-            <w:r>
-              <w:rPr>
-                <w:lang w:val="en-CA"/>
-              </w:rPr>
-              <w:t>drop the course</w:t>
-            </w:r>
-          </w:p>
-        </w:tc>
-        <w:tc>
-          <w:tcPr>
-            <w:tcW w:w="1870" w:type="dxa"/>
-          </w:tcPr>
-          <w:p>
-            <w:pPr>
-              <w:rPr>
-                <w:lang w:val="en-CA"/>
-              </w:rPr>
-            </w:pPr>
-            <w:r>
-              <w:rPr>
-                <w:lang w:val="en-CA"/>
-              </w:rPr>
-              <w:t>Updated course sequence is displayed</w:t>
+              <w:t>Student requests to drop the course while there are other courses present in the schedule</w:t>
+            </w:r>
+            <w:r>
+              <w:rPr>
+                <w:lang w:val="en-CA"/>
+              </w:rPr>
+              <w:t>, and confirms the choice</w:t>
+            </w:r>
+          </w:p>
+        </w:tc>
+        <w:tc>
+          <w:tcPr>
+            <w:tcW w:w="1870" w:type="dxa"/>
+          </w:tcPr>
+          <w:p>
+            <w:pPr>
+              <w:rPr>
+                <w:lang w:val="en-CA"/>
+              </w:rPr>
+            </w:pPr>
+            <w:r>
+              <w:rPr>
+                <w:lang w:val="en-CA"/>
+              </w:rPr>
+              <w:t>Updated schedule is produced and displayed</w:t>
             </w:r>
           </w:p>
         </w:tc>
@@ -1250,13 +1423,7 @@
               <w:rPr>
                 <w:lang w:val="en-CA"/>
               </w:rPr>
-              <w:t>9</w:t>
-            </w:r>
-            <w:r>
-              <w:rPr>
-                <w:lang w:val="en-CA"/>
-              </w:rPr>
-              <w:t>.2</w:t>
+              <w:t>9.2</w:t>
             </w:r>
           </w:p>
         </w:tc>
@@ -1271,18 +1438,36 @@
                 <w:lang w:val="en-CA"/>
               </w:rPr>
             </w:pPr>
-          </w:p>
-        </w:tc>
-        <w:tc>
-          <w:tcPr>
-            <w:tcW w:w="1870" w:type="dxa"/>
-          </w:tcPr>
-          <w:p>
-            <w:pPr>
-              <w:rPr>
-                <w:lang w:val="en-CA"/>
-              </w:rPr>
-            </w:pPr>
+            <w:r>
+              <w:rPr>
+                <w:lang w:val="en-CA"/>
+              </w:rPr>
+              <w:t>Student requests to drop the course while there are no other courses present in the schedule</w:t>
+            </w:r>
+            <w:r>
+              <w:rPr>
+                <w:lang w:val="en-CA"/>
+              </w:rPr>
+              <w:t>, and confirms the choice</w:t>
+            </w:r>
+          </w:p>
+        </w:tc>
+        <w:tc>
+          <w:tcPr>
+            <w:tcW w:w="1870" w:type="dxa"/>
+          </w:tcPr>
+          <w:p>
+            <w:pPr>
+              <w:rPr>
+                <w:lang w:val="en-CA"/>
+              </w:rPr>
+            </w:pPr>
+            <w:r>
+              <w:rPr>
+                <w:lang w:val="en-CA"/>
+              </w:rPr>
+              <w:t xml:space="preserve">Updated schedule (empty) is produced and  displayed </w:t>
+            </w:r>
           </w:p>
         </w:tc>
         <w:tc>
@@ -1328,13 +1513,7 @@
               <w:rPr>
                 <w:lang w:val="en-CA"/>
               </w:rPr>
-              <w:t>9</w:t>
-            </w:r>
-            <w:r>
-              <w:rPr>
-                <w:lang w:val="en-CA"/>
-              </w:rPr>
-              <w:t xml:space="preserve">.3 </w:t>
+              <w:t xml:space="preserve">9.3 </w:t>
             </w:r>
           </w:p>
         </w:tc>
@@ -1349,18 +1528,60 @@
                 <w:lang w:val="en-CA"/>
               </w:rPr>
             </w:pPr>
-          </w:p>
-        </w:tc>
-        <w:tc>
-          <w:tcPr>
-            <w:tcW w:w="1870" w:type="dxa"/>
-          </w:tcPr>
-          <w:p>
-            <w:pPr>
-              <w:rPr>
-                <w:lang w:val="en-CA"/>
-              </w:rPr>
-            </w:pPr>
+            <w:r>
+              <w:rPr>
+                <w:lang w:val="en-CA"/>
+              </w:rPr>
+              <w:t>Student requests to drop the course</w:t>
+            </w:r>
+            <w:r>
+              <w:rPr>
+                <w:lang w:val="en-CA"/>
+              </w:rPr>
+              <w:t xml:space="preserve">, and </w:t>
+            </w:r>
+            <w:r>
+              <w:rPr>
+                <w:lang w:val="en-CA"/>
+              </w:rPr>
+              <w:t xml:space="preserve">cancels </w:t>
+            </w:r>
+            <w:r>
+              <w:rPr>
+                <w:lang w:val="en-CA"/>
+              </w:rPr>
+              <w:t xml:space="preserve">the </w:t>
+            </w:r>
+            <w:r>
+              <w:rPr>
+                <w:lang w:val="en-CA"/>
+              </w:rPr>
+              <w:t>confirmation</w:t>
+            </w:r>
+            <w:r>
+              <w:rPr>
+                <w:lang w:val="en-CA"/>
+              </w:rPr>
+              <w:t xml:space="preserve"> dialog box</w:t>
+            </w:r>
+          </w:p>
+        </w:tc>
+        <w:tc>
+          <w:tcPr>
+            <w:tcW w:w="1870" w:type="dxa"/>
+          </w:tcPr>
+          <w:p>
+            <w:pPr>
+              <w:rPr>
+                <w:lang w:val="en-CA"/>
+              </w:rPr>
+            </w:pPr>
+            <w:r>
+              <w:rPr>
+                <w:lang w:val="en-CA"/>
+              </w:rPr>
+              <w:t>Same schedule is displayed</w:t>
+            </w:r>
           </w:p>
         </w:tc>
         <w:tc>
@@ -1405,13 +1626,7 @@
               <w:rPr>
                 <w:lang w:val="en-CA"/>
               </w:rPr>
-              <w:t>9</w:t>
-            </w:r>
-            <w:r>
-              <w:rPr>
-                <w:lang w:val="en-CA"/>
-              </w:rPr>
-              <w:t>.4</w:t>
+              <w:t>9.4</w:t>
             </w:r>
           </w:p>
         </w:tc>
@@ -1482,13 +1697,7 @@
               <w:rPr>
                 <w:lang w:val="en-CA"/>
               </w:rPr>
-              <w:t>9</w:t>
-            </w:r>
-            <w:r>
-              <w:rPr>
-                <w:lang w:val="en-CA"/>
-              </w:rPr>
-              <w:t>.5</w:t>
+              <w:t>9.5</w:t>
             </w:r>
           </w:p>
         </w:tc>
@@ -1559,13 +1768,7 @@
               <w:rPr>
                 <w:lang w:val="en-CA"/>
               </w:rPr>
-              <w:t>9</w:t>
-            </w:r>
-            <w:r>
-              <w:rPr>
-                <w:lang w:val="en-CA"/>
-              </w:rPr>
-              <w:t>.6</w:t>
+              <w:t>9.6</w:t>
             </w:r>
           </w:p>
         </w:tc>
@@ -1634,13 +1837,7 @@
               <w:rPr>
                 <w:lang w:val="en-CA"/>
               </w:rPr>
-              <w:t>9</w:t>
-            </w:r>
-            <w:r>
-              <w:rPr>
-                <w:lang w:val="en-CA"/>
-              </w:rPr>
-              <w:t>.7</w:t>
+              <w:t>9.7</w:t>
             </w:r>
           </w:p>
         </w:tc>
@@ -1709,13 +1906,7 @@
               <w:rPr>
                 <w:lang w:val="en-CA"/>
               </w:rPr>
-              <w:t>9</w:t>
-            </w:r>
-            <w:r>
-              <w:rPr>
-                <w:lang w:val="en-CA"/>
-              </w:rPr>
-              <w:t>.8</w:t>
+              <w:t>9.8</w:t>
             </w:r>
           </w:p>
         </w:tc>
@@ -1770,6 +1961,90 @@
         </w:tc>
       </w:tr>
     </w:tbl>
+    <w:p>
+      <w:pPr>
+        <w:rPr>
+          <w:lang w:val="en-CA"/>
+        </w:rPr>
+      </w:pPr>
+    </w:p>
+    <w:p>
+      <w:pPr>
+        <w:rPr>
+          <w:lang w:val="en-CA"/>
+        </w:rPr>
+      </w:pPr>
+    </w:p>
+    <w:p>
+      <w:pPr>
+        <w:rPr>
+          <w:lang w:val="en-CA"/>
+        </w:rPr>
+      </w:pPr>
+    </w:p>
+    <w:p>
+      <w:pPr>
+        <w:rPr>
+          <w:lang w:val="en-CA"/>
+        </w:rPr>
+      </w:pPr>
+    </w:p>
+    <w:p>
+      <w:pPr>
+        <w:rPr>
+          <w:lang w:val="en-CA"/>
+        </w:rPr>
+      </w:pPr>
+    </w:p>
+    <w:p>
+      <w:pPr>
+        <w:rPr>
+          <w:lang w:val="en-CA"/>
+        </w:rPr>
+      </w:pPr>
+    </w:p>
+    <w:p>
+      <w:pPr>
+        <w:rPr>
+          <w:lang w:val="en-CA"/>
+        </w:rPr>
+      </w:pPr>
+    </w:p>
+    <w:p>
+      <w:pPr>
+        <w:rPr>
+          <w:lang w:val="en-CA"/>
+        </w:rPr>
+      </w:pPr>
+    </w:p>
+    <w:p>
+      <w:pPr>
+        <w:rPr>
+          <w:lang w:val="en-CA"/>
+        </w:rPr>
+      </w:pPr>
+    </w:p>
+    <w:p>
+      <w:pPr>
+        <w:rPr>
+          <w:lang w:val="en-CA"/>
+        </w:rPr>
+      </w:pPr>
+    </w:p>
+    <w:p>
+      <w:pPr>
+        <w:rPr>
+          <w:lang w:val="en-CA"/>
+        </w:rPr>
+      </w:pPr>
+    </w:p>
+    <w:p>
+      <w:pPr>
+        <w:rPr>
+          <w:lang w:val="en-CA"/>
+        </w:rPr>
+      </w:pPr>
+    </w:p>
     <w:p>
       <w:pPr>
         <w:rPr>
@@ -1829,7 +2104,7 @@
     <w:tbl>
       <w:tblPr>
         <w:tblStyle w:val="TableGrid"/>
-        <w:tblpPr w:leftFromText="180" w:rightFromText="180" w:vertAnchor="page" w:horzAnchor="margin" w:tblpY="2312"/>
+        <w:tblpPr w:leftFromText="180" w:rightFromText="180" w:vertAnchor="page" w:horzAnchor="margin" w:tblpY="1891"/>
         <w:tblW w:w="0" w:type="auto"/>
         <w:tblLook w:val="04A0" w:firstRow="1" w:lastRow="0" w:firstColumn="1" w:lastColumn="0" w:noHBand="0" w:noVBand="1"/>
       </w:tblPr>
@@ -2015,13 +2290,7 @@
               <w:rPr>
                 <w:lang w:val="en-CA"/>
               </w:rPr>
-              <w:t>13</w:t>
-            </w:r>
-            <w:r>
-              <w:rPr>
-                <w:lang w:val="en-CA"/>
-              </w:rPr>
-              <w:t>.1</w:t>
+              <w:t>13.1</w:t>
             </w:r>
           </w:p>
         </w:tc>
@@ -2040,50 +2309,64 @@
               <w:rPr>
                 <w:lang w:val="en-CA"/>
               </w:rPr>
-              <w:t xml:space="preserve">Administrator requests to manage courses </w:t>
-            </w:r>
-          </w:p>
-        </w:tc>
-        <w:tc>
-          <w:tcPr>
-            <w:tcW w:w="1870" w:type="dxa"/>
-          </w:tcPr>
-          <w:p>
-            <w:pPr>
-              <w:rPr>
-                <w:lang w:val="en-CA"/>
-              </w:rPr>
-            </w:pPr>
-            <w:r>
-              <w:rPr>
-                <w:lang w:val="en-CA"/>
-              </w:rPr>
-              <w:t>Updated course bank is displayed</w:t>
-            </w:r>
-          </w:p>
-        </w:tc>
-        <w:tc>
-          <w:tcPr>
-            <w:tcW w:w="1870" w:type="dxa"/>
-          </w:tcPr>
-          <w:p>
-            <w:pPr>
-              <w:rPr>
-                <w:lang w:val="en-CA"/>
-              </w:rPr>
-            </w:pPr>
-          </w:p>
-        </w:tc>
-        <w:tc>
-          <w:tcPr>
-            <w:tcW w:w="1870" w:type="dxa"/>
-          </w:tcPr>
-          <w:p>
-            <w:pPr>
-              <w:rPr>
-                <w:lang w:val="en-CA"/>
-              </w:rPr>
-            </w:pPr>
+              <w:t>Administrator requests to manage courses</w:t>
+            </w:r>
+          </w:p>
+        </w:tc>
+        <w:tc>
+          <w:tcPr>
+            <w:tcW w:w="1870" w:type="dxa"/>
+          </w:tcPr>
+          <w:p>
+            <w:pPr>
+              <w:rPr>
+                <w:lang w:val="en-CA"/>
+              </w:rPr>
+            </w:pPr>
+            <w:r>
+              <w:rPr>
+                <w:lang w:val="en-CA"/>
+              </w:rPr>
+              <w:t>Course management page is displayed</w:t>
+            </w:r>
+          </w:p>
+        </w:tc>
+        <w:tc>
+          <w:tcPr>
+            <w:tcW w:w="1870" w:type="dxa"/>
+          </w:tcPr>
+          <w:p>
+            <w:pPr>
+              <w:rPr>
+                <w:lang w:val="en-CA"/>
+              </w:rPr>
+            </w:pPr>
+            <w:r>
+              <w:rPr>
+                <w:lang w:val="en-CA"/>
+              </w:rPr>
+              <w:t>Course management page is displayed</w:t>
+            </w:r>
+          </w:p>
+        </w:tc>
+        <w:tc>
+          <w:tcPr>
+            <w:tcW w:w="1870" w:type="dxa"/>
+          </w:tcPr>
+          <w:p>
+            <w:pPr>
+              <w:rPr>
+                <w:color w:val="00B050"/>
+                <w:lang w:val="en-CA"/>
+              </w:rPr>
+            </w:pPr>
+            <w:r>
+              <w:rPr>
+                <w:color w:val="00B050"/>
+                <w:lang w:val="en-CA"/>
+              </w:rPr>
+              <w:t>Pass</w:t>
+            </w:r>
           </w:p>
         </w:tc>
       </w:tr>
@@ -2102,13 +2385,13 @@
               <w:rPr>
                 <w:lang w:val="en-CA"/>
               </w:rPr>
-              <w:t>13</w:t>
-            </w:r>
-            <w:r>
-              <w:rPr>
-                <w:lang w:val="en-CA"/>
-              </w:rPr>
-              <w:t>.2</w:t>
+              <w:t>13.</w:t>
+            </w:r>
+            <w:r>
+              <w:rPr>
+                <w:lang w:val="en-CA"/>
+              </w:rPr>
+              <w:t>2</w:t>
             </w:r>
           </w:p>
         </w:tc>
@@ -2123,45 +2406,67 @@
                 <w:lang w:val="en-CA"/>
               </w:rPr>
             </w:pPr>
-          </w:p>
-        </w:tc>
-        <w:tc>
-          <w:tcPr>
-            <w:tcW w:w="1870" w:type="dxa"/>
-          </w:tcPr>
-          <w:p>
-            <w:pPr>
-              <w:rPr>
-                <w:lang w:val="en-CA"/>
-              </w:rPr>
-            </w:pPr>
-          </w:p>
-        </w:tc>
-        <w:tc>
-          <w:tcPr>
-            <w:tcW w:w="1870" w:type="dxa"/>
-          </w:tcPr>
-          <w:p>
-            <w:pPr>
-              <w:pStyle w:val="ListParagraph"/>
-              <w:ind w:left="420"/>
-              <w:rPr>
-                <w:lang w:val="en-CA"/>
-              </w:rPr>
-            </w:pPr>
-          </w:p>
-        </w:tc>
-        <w:tc>
-          <w:tcPr>
-            <w:tcW w:w="1870" w:type="dxa"/>
-          </w:tcPr>
-          <w:p>
-            <w:pPr>
-              <w:rPr>
-                <w:color w:val="FF0000"/>
-                <w:lang w:val="en-CA"/>
-              </w:rPr>
-            </w:pPr>
+            <w:r>
+              <w:rPr>
+                <w:lang w:val="en-CA"/>
+              </w:rPr>
+              <w:t xml:space="preserve">Administrator enters an existing course I.D. to the search bar </w:t>
+            </w:r>
+          </w:p>
+        </w:tc>
+        <w:tc>
+          <w:tcPr>
+            <w:tcW w:w="1870" w:type="dxa"/>
+          </w:tcPr>
+          <w:p>
+            <w:pPr>
+              <w:rPr>
+                <w:lang w:val="en-CA"/>
+              </w:rPr>
+            </w:pPr>
+            <w:r>
+              <w:rPr>
+                <w:lang w:val="en-CA"/>
+              </w:rPr>
+              <w:t>Course with the given I.D. is displayed, along with an option to edit the course</w:t>
+            </w:r>
+          </w:p>
+        </w:tc>
+        <w:tc>
+          <w:tcPr>
+            <w:tcW w:w="1870" w:type="dxa"/>
+          </w:tcPr>
+          <w:p>
+            <w:pPr>
+              <w:rPr>
+                <w:lang w:val="en-CA"/>
+              </w:rPr>
+            </w:pPr>
+            <w:r>
+              <w:rPr>
+                <w:lang w:val="en-CA"/>
+              </w:rPr>
+              <w:t>Course with the given I.D. is displayed, along with the course code, course description, and an option to view, edit, or delete the course</w:t>
+            </w:r>
+          </w:p>
+        </w:tc>
+        <w:tc>
+          <w:tcPr>
+            <w:tcW w:w="1870" w:type="dxa"/>
+          </w:tcPr>
+          <w:p>
+            <w:pPr>
+              <w:rPr>
+                <w:lang w:val="en-CA"/>
+              </w:rPr>
+            </w:pPr>
+            <w:r>
+              <w:rPr>
+                <w:color w:val="00B050"/>
+                <w:lang w:val="en-CA"/>
+              </w:rPr>
+              <w:t>Pass</w:t>
+            </w:r>
           </w:p>
         </w:tc>
       </w:tr>
@@ -2180,13 +2485,13 @@
               <w:rPr>
                 <w:lang w:val="en-CA"/>
               </w:rPr>
-              <w:t>13</w:t>
-            </w:r>
-            <w:r>
-              <w:rPr>
-                <w:lang w:val="en-CA"/>
-              </w:rPr>
-              <w:t xml:space="preserve">.3 </w:t>
+              <w:t>13.</w:t>
+            </w:r>
+            <w:r>
+              <w:rPr>
+                <w:lang w:val="en-CA"/>
+              </w:rPr>
+              <w:t>3</w:t>
             </w:r>
           </w:p>
         </w:tc>
@@ -2201,44 +2506,68 @@
                 <w:lang w:val="en-CA"/>
               </w:rPr>
             </w:pPr>
-          </w:p>
-        </w:tc>
-        <w:tc>
-          <w:tcPr>
-            <w:tcW w:w="1870" w:type="dxa"/>
-          </w:tcPr>
-          <w:p>
-            <w:pPr>
-              <w:rPr>
-                <w:lang w:val="en-CA"/>
-              </w:rPr>
-            </w:pPr>
-          </w:p>
-        </w:tc>
-        <w:tc>
-          <w:tcPr>
-            <w:tcW w:w="1870" w:type="dxa"/>
-          </w:tcPr>
-          <w:p>
-            <w:pPr>
-              <w:pStyle w:val="ListParagraph"/>
-              <w:ind w:left="420"/>
-              <w:rPr>
-                <w:lang w:val="en-CA"/>
-              </w:rPr>
-            </w:pPr>
-          </w:p>
-        </w:tc>
-        <w:tc>
-          <w:tcPr>
-            <w:tcW w:w="1870" w:type="dxa"/>
-          </w:tcPr>
-          <w:p>
-            <w:pPr>
-              <w:rPr>
-                <w:lang w:val="en-CA"/>
-              </w:rPr>
-            </w:pPr>
+            <w:r>
+              <w:rPr>
+                <w:lang w:val="en-CA"/>
+              </w:rPr>
+              <w:t>Administrator enters a non-existent course I.D. to the search bar</w:t>
+            </w:r>
+          </w:p>
+        </w:tc>
+        <w:tc>
+          <w:tcPr>
+            <w:tcW w:w="1870" w:type="dxa"/>
+          </w:tcPr>
+          <w:p>
+            <w:pPr>
+              <w:rPr>
+                <w:lang w:val="en-CA"/>
+              </w:rPr>
+            </w:pPr>
+            <w:r>
+              <w:rPr>
+                <w:lang w:val="en-CA"/>
+              </w:rPr>
+              <w:t>Message indicating that a course with that I.D. does not exist</w:t>
+            </w:r>
+          </w:p>
+        </w:tc>
+        <w:tc>
+          <w:tcPr>
+            <w:tcW w:w="1870" w:type="dxa"/>
+          </w:tcPr>
+          <w:p>
+            <w:pPr>
+              <w:rPr>
+                <w:lang w:val="en-CA"/>
+              </w:rPr>
+            </w:pPr>
+            <w:r>
+              <w:rPr>
+                <w:lang w:val="en-CA"/>
+              </w:rPr>
+              <w:t xml:space="preserve">“No results found” message is displayed </w:t>
+            </w:r>
+          </w:p>
+        </w:tc>
+        <w:tc>
+          <w:tcPr>
+            <w:tcW w:w="1870" w:type="dxa"/>
+          </w:tcPr>
+          <w:p>
+            <w:pPr>
+              <w:rPr>
+                <w:color w:val="FF0000"/>
+                <w:lang w:val="en-CA"/>
+              </w:rPr>
+            </w:pPr>
+            <w:r>
+              <w:rPr>
+                <w:color w:val="00B050"/>
+                <w:lang w:val="en-CA"/>
+              </w:rPr>
+              <w:t>Pass</w:t>
+            </w:r>
           </w:p>
         </w:tc>
       </w:tr>
@@ -2257,13 +2586,19 @@
               <w:rPr>
                 <w:lang w:val="en-CA"/>
               </w:rPr>
-              <w:t>13</w:t>
-            </w:r>
-            <w:r>
-              <w:rPr>
-                <w:lang w:val="en-CA"/>
-              </w:rPr>
-              <w:t>.4</w:t>
+              <w:t>13.</w:t>
+            </w:r>
+            <w:r>
+              <w:rPr>
+                <w:lang w:val="en-CA"/>
+              </w:rPr>
+              <w:t>4</w:t>
+            </w:r>
+            <w:r>
+              <w:rPr>
+                <w:lang w:val="en-CA"/>
+              </w:rPr>
+              <w:t xml:space="preserve"> </w:t>
             </w:r>
           </w:p>
         </w:tc>
@@ -2278,44 +2613,67 @@
                 <w:lang w:val="en-CA"/>
               </w:rPr>
             </w:pPr>
-          </w:p>
-        </w:tc>
-        <w:tc>
-          <w:tcPr>
-            <w:tcW w:w="1870" w:type="dxa"/>
-          </w:tcPr>
-          <w:p>
-            <w:pPr>
-              <w:rPr>
-                <w:lang w:val="en-CA"/>
-              </w:rPr>
-            </w:pPr>
-          </w:p>
-        </w:tc>
-        <w:tc>
-          <w:tcPr>
-            <w:tcW w:w="1870" w:type="dxa"/>
-          </w:tcPr>
-          <w:p>
-            <w:pPr>
-              <w:pStyle w:val="ListParagraph"/>
-              <w:ind w:left="420"/>
-              <w:rPr>
-                <w:lang w:val="en-CA"/>
-              </w:rPr>
-            </w:pPr>
-          </w:p>
-        </w:tc>
-        <w:tc>
-          <w:tcPr>
-            <w:tcW w:w="1870" w:type="dxa"/>
-          </w:tcPr>
-          <w:p>
-            <w:pPr>
-              <w:rPr>
-                <w:lang w:val="en-CA"/>
-              </w:rPr>
-            </w:pPr>
+            <w:r>
+              <w:rPr>
+                <w:lang w:val="en-CA"/>
+              </w:rPr>
+              <w:t xml:space="preserve">Administrator enters an existent course code to the search bar </w:t>
+            </w:r>
+          </w:p>
+        </w:tc>
+        <w:tc>
+          <w:tcPr>
+            <w:tcW w:w="1870" w:type="dxa"/>
+          </w:tcPr>
+          <w:p>
+            <w:pPr>
+              <w:rPr>
+                <w:lang w:val="en-CA"/>
+              </w:rPr>
+            </w:pPr>
+            <w:r>
+              <w:rPr>
+                <w:lang w:val="en-CA"/>
+              </w:rPr>
+              <w:t>Course with the given code is displayed, along with an option to edit the course</w:t>
+            </w:r>
+          </w:p>
+        </w:tc>
+        <w:tc>
+          <w:tcPr>
+            <w:tcW w:w="1870" w:type="dxa"/>
+          </w:tcPr>
+          <w:p>
+            <w:pPr>
+              <w:rPr>
+                <w:lang w:val="en-CA"/>
+              </w:rPr>
+            </w:pPr>
+            <w:r>
+              <w:rPr>
+                <w:lang w:val="en-CA"/>
+              </w:rPr>
+              <w:t>Course with the given code is displayed, along with the course I.D., course description, and an option to view, edit, or delete the course</w:t>
+            </w:r>
+          </w:p>
+        </w:tc>
+        <w:tc>
+          <w:tcPr>
+            <w:tcW w:w="1870" w:type="dxa"/>
+          </w:tcPr>
+          <w:p>
+            <w:pPr>
+              <w:rPr>
+                <w:lang w:val="en-CA"/>
+              </w:rPr>
+            </w:pPr>
+            <w:r>
+              <w:rPr>
+                <w:color w:val="00B050"/>
+                <w:lang w:val="en-CA"/>
+              </w:rPr>
+              <w:t>Pass</w:t>
+            </w:r>
           </w:p>
         </w:tc>
       </w:tr>
@@ -2334,13 +2692,13 @@
               <w:rPr>
                 <w:lang w:val="en-CA"/>
               </w:rPr>
-              <w:t>13</w:t>
-            </w:r>
-            <w:r>
-              <w:rPr>
-                <w:lang w:val="en-CA"/>
-              </w:rPr>
-              <w:t>.5</w:t>
+              <w:t>13.</w:t>
+            </w:r>
+            <w:r>
+              <w:rPr>
+                <w:lang w:val="en-CA"/>
+              </w:rPr>
+              <w:t>5</w:t>
             </w:r>
           </w:p>
         </w:tc>
@@ -2355,44 +2713,67 @@
                 <w:lang w:val="en-CA"/>
               </w:rPr>
             </w:pPr>
-          </w:p>
-        </w:tc>
-        <w:tc>
-          <w:tcPr>
-            <w:tcW w:w="1870" w:type="dxa"/>
-          </w:tcPr>
-          <w:p>
-            <w:pPr>
-              <w:rPr>
-                <w:lang w:val="en-CA"/>
-              </w:rPr>
-            </w:pPr>
-          </w:p>
-        </w:tc>
-        <w:tc>
-          <w:tcPr>
-            <w:tcW w:w="1870" w:type="dxa"/>
-          </w:tcPr>
-          <w:p>
-            <w:pPr>
-              <w:pStyle w:val="ListParagraph"/>
-              <w:ind w:left="420"/>
-              <w:rPr>
-                <w:lang w:val="en-CA"/>
-              </w:rPr>
-            </w:pPr>
-          </w:p>
-        </w:tc>
-        <w:tc>
-          <w:tcPr>
-            <w:tcW w:w="1870" w:type="dxa"/>
-          </w:tcPr>
-          <w:p>
-            <w:pPr>
-              <w:rPr>
-                <w:lang w:val="en-CA"/>
-              </w:rPr>
-            </w:pPr>
+            <w:r>
+              <w:rPr>
+                <w:lang w:val="en-CA"/>
+              </w:rPr>
+              <w:t xml:space="preserve">Administrator enters a non-existent course code to the search bar </w:t>
+            </w:r>
+          </w:p>
+        </w:tc>
+        <w:tc>
+          <w:tcPr>
+            <w:tcW w:w="1870" w:type="dxa"/>
+          </w:tcPr>
+          <w:p>
+            <w:pPr>
+              <w:rPr>
+                <w:lang w:val="en-CA"/>
+              </w:rPr>
+            </w:pPr>
+            <w:r>
+              <w:rPr>
+                <w:lang w:val="en-CA"/>
+              </w:rPr>
+              <w:t>Message indicating that a course with that course code does not exist</w:t>
+            </w:r>
+          </w:p>
+        </w:tc>
+        <w:tc>
+          <w:tcPr>
+            <w:tcW w:w="1870" w:type="dxa"/>
+          </w:tcPr>
+          <w:p>
+            <w:pPr>
+              <w:rPr>
+                <w:lang w:val="en-CA"/>
+              </w:rPr>
+            </w:pPr>
+            <w:r>
+              <w:rPr>
+                <w:lang w:val="en-CA"/>
+              </w:rPr>
+              <w:t xml:space="preserve">“No results found” message is displayed </w:t>
+            </w:r>
+          </w:p>
+        </w:tc>
+        <w:tc>
+          <w:tcPr>
+            <w:tcW w:w="1870" w:type="dxa"/>
+          </w:tcPr>
+          <w:p>
+            <w:pPr>
+              <w:rPr>
+                <w:lang w:val="en-CA"/>
+              </w:rPr>
+            </w:pPr>
+            <w:r>
+              <w:rPr>
+                <w:color w:val="00B050"/>
+                <w:lang w:val="en-CA"/>
+              </w:rPr>
+              <w:t>Pass</w:t>
+            </w:r>
           </w:p>
         </w:tc>
       </w:tr>
@@ -2411,13 +2792,13 @@
               <w:rPr>
                 <w:lang w:val="en-CA"/>
               </w:rPr>
-              <w:t>13</w:t>
-            </w:r>
-            <w:r>
-              <w:rPr>
-                <w:lang w:val="en-CA"/>
-              </w:rPr>
-              <w:t>.6</w:t>
+              <w:t>13.</w:t>
+            </w:r>
+            <w:r>
+              <w:rPr>
+                <w:lang w:val="en-CA"/>
+              </w:rPr>
+              <w:t>6</w:t>
             </w:r>
           </w:p>
         </w:tc>
@@ -2432,42 +2813,67 @@
                 <w:lang w:val="en-CA"/>
               </w:rPr>
             </w:pPr>
-          </w:p>
-        </w:tc>
-        <w:tc>
-          <w:tcPr>
-            <w:tcW w:w="1870" w:type="dxa"/>
-          </w:tcPr>
-          <w:p>
-            <w:pPr>
-              <w:rPr>
-                <w:lang w:val="en-CA"/>
-              </w:rPr>
-            </w:pPr>
-          </w:p>
-        </w:tc>
-        <w:tc>
-          <w:tcPr>
-            <w:tcW w:w="1870" w:type="dxa"/>
-          </w:tcPr>
-          <w:p>
-            <w:pPr>
-              <w:rPr>
-                <w:lang w:val="en-CA"/>
-              </w:rPr>
-            </w:pPr>
-          </w:p>
-        </w:tc>
-        <w:tc>
-          <w:tcPr>
-            <w:tcW w:w="1870" w:type="dxa"/>
-          </w:tcPr>
-          <w:p>
-            <w:pPr>
-              <w:rPr>
-                <w:lang w:val="en-CA"/>
-              </w:rPr>
-            </w:pPr>
+            <w:r>
+              <w:rPr>
+                <w:lang w:val="en-CA"/>
+              </w:rPr>
+              <w:t>Administrator enters an existent course description to the search bar</w:t>
+            </w:r>
+          </w:p>
+        </w:tc>
+        <w:tc>
+          <w:tcPr>
+            <w:tcW w:w="1870" w:type="dxa"/>
+          </w:tcPr>
+          <w:p>
+            <w:pPr>
+              <w:rPr>
+                <w:lang w:val="en-CA"/>
+              </w:rPr>
+            </w:pPr>
+            <w:r>
+              <w:rPr>
+                <w:lang w:val="en-CA"/>
+              </w:rPr>
+              <w:t>Course with the given description is displayed, along with an option to edit the course</w:t>
+            </w:r>
+          </w:p>
+        </w:tc>
+        <w:tc>
+          <w:tcPr>
+            <w:tcW w:w="1870" w:type="dxa"/>
+          </w:tcPr>
+          <w:p>
+            <w:pPr>
+              <w:rPr>
+                <w:lang w:val="en-CA"/>
+              </w:rPr>
+            </w:pPr>
+            <w:r>
+              <w:rPr>
+                <w:lang w:val="en-CA"/>
+              </w:rPr>
+              <w:t>Course with the given description is displayed, along with the course I.D., course code, and an option to view, edit, or delete the course</w:t>
+            </w:r>
+          </w:p>
+        </w:tc>
+        <w:tc>
+          <w:tcPr>
+            <w:tcW w:w="1870" w:type="dxa"/>
+          </w:tcPr>
+          <w:p>
+            <w:pPr>
+              <w:rPr>
+                <w:lang w:val="en-CA"/>
+              </w:rPr>
+            </w:pPr>
+            <w:r>
+              <w:rPr>
+                <w:color w:val="00B050"/>
+                <w:lang w:val="en-CA"/>
+              </w:rPr>
+              <w:t>Pass</w:t>
+            </w:r>
           </w:p>
         </w:tc>
       </w:tr>
@@ -2486,13 +2892,13 @@
               <w:rPr>
                 <w:lang w:val="en-CA"/>
               </w:rPr>
-              <w:t>13</w:t>
-            </w:r>
-            <w:r>
-              <w:rPr>
-                <w:lang w:val="en-CA"/>
-              </w:rPr>
-              <w:t>.7</w:t>
+              <w:t>13.</w:t>
+            </w:r>
+            <w:r>
+              <w:rPr>
+                <w:lang w:val="en-CA"/>
+              </w:rPr>
+              <w:t>7</w:t>
             </w:r>
           </w:p>
         </w:tc>
@@ -2507,42 +2913,103 @@
                 <w:lang w:val="en-CA"/>
               </w:rPr>
             </w:pPr>
-          </w:p>
-        </w:tc>
-        <w:tc>
-          <w:tcPr>
-            <w:tcW w:w="1870" w:type="dxa"/>
-          </w:tcPr>
-          <w:p>
-            <w:pPr>
-              <w:rPr>
-                <w:lang w:val="en-CA"/>
-              </w:rPr>
-            </w:pPr>
-          </w:p>
-        </w:tc>
-        <w:tc>
-          <w:tcPr>
-            <w:tcW w:w="1870" w:type="dxa"/>
-          </w:tcPr>
-          <w:p>
-            <w:pPr>
-              <w:rPr>
-                <w:lang w:val="en-CA"/>
-              </w:rPr>
-            </w:pPr>
-          </w:p>
-        </w:tc>
-        <w:tc>
-          <w:tcPr>
-            <w:tcW w:w="1870" w:type="dxa"/>
-          </w:tcPr>
-          <w:p>
-            <w:pPr>
-              <w:rPr>
-                <w:lang w:val="en-CA"/>
-              </w:rPr>
-            </w:pPr>
+            <w:r>
+              <w:rPr>
+                <w:lang w:val="en-CA"/>
+              </w:rPr>
+              <w:t xml:space="preserve">Administrator enters a non-existent course </w:t>
+            </w:r>
+            <w:r>
+              <w:rPr>
+                <w:lang w:val="en-CA"/>
+              </w:rPr>
+              <w:lastRenderedPageBreak/>
+              <w:t>description to the search bar</w:t>
+            </w:r>
+          </w:p>
+        </w:tc>
+        <w:tc>
+          <w:tcPr>
+            <w:tcW w:w="1870" w:type="dxa"/>
+          </w:tcPr>
+          <w:p>
+            <w:pPr>
+              <w:rPr>
+                <w:lang w:val="en-CA"/>
+              </w:rPr>
+            </w:pPr>
+            <w:r>
+              <w:rPr>
+                <w:lang w:val="en-CA"/>
+              </w:rPr>
+              <w:lastRenderedPageBreak/>
+              <w:t xml:space="preserve">Message indicating that a </w:t>
+            </w:r>
+            <w:r>
+              <w:rPr>
+                <w:lang w:val="en-CA"/>
+              </w:rPr>
+              <w:lastRenderedPageBreak/>
+              <w:t xml:space="preserve">course with that </w:t>
+            </w:r>
+            <w:r>
+              <w:rPr>
+                <w:lang w:val="en-CA"/>
+              </w:rPr>
+              <w:t xml:space="preserve">description </w:t>
+            </w:r>
+            <w:r>
+              <w:rPr>
+                <w:lang w:val="en-CA"/>
+              </w:rPr>
+              <w:t>does not exist</w:t>
+            </w:r>
+          </w:p>
+        </w:tc>
+        <w:tc>
+          <w:tcPr>
+            <w:tcW w:w="1870" w:type="dxa"/>
+          </w:tcPr>
+          <w:p>
+            <w:pPr>
+              <w:rPr>
+                <w:lang w:val="en-CA"/>
+              </w:rPr>
+            </w:pPr>
+            <w:r>
+              <w:rPr>
+                <w:lang w:val="en-CA"/>
+              </w:rPr>
+              <w:lastRenderedPageBreak/>
+              <w:t xml:space="preserve">“No results found” message </w:t>
+            </w:r>
+            <w:r>
+              <w:rPr>
+                <w:lang w:val="en-CA"/>
+              </w:rPr>
+              <w:lastRenderedPageBreak/>
+              <w:t xml:space="preserve">is displayed </w:t>
+            </w:r>
+          </w:p>
+        </w:tc>
+        <w:tc>
+          <w:tcPr>
+            <w:tcW w:w="1870" w:type="dxa"/>
+          </w:tcPr>
+          <w:p>
+            <w:pPr>
+              <w:rPr>
+                <w:lang w:val="en-CA"/>
+              </w:rPr>
+            </w:pPr>
+            <w:r>
+              <w:rPr>
+                <w:color w:val="00B050"/>
+                <w:lang w:val="en-CA"/>
+              </w:rPr>
+              <w:lastRenderedPageBreak/>
+              <w:t>Pass</w:t>
+            </w:r>
           </w:p>
         </w:tc>
       </w:tr>
@@ -2561,13 +3028,14 @@
               <w:rPr>
                 <w:lang w:val="en-CA"/>
               </w:rPr>
-              <w:t>13</w:t>
-            </w:r>
-            <w:r>
-              <w:rPr>
-                <w:lang w:val="en-CA"/>
-              </w:rPr>
-              <w:t>.8</w:t>
+              <w:lastRenderedPageBreak/>
+              <w:t>13.</w:t>
+            </w:r>
+            <w:r>
+              <w:rPr>
+                <w:lang w:val="en-CA"/>
+              </w:rPr>
+              <w:t>8</w:t>
             </w:r>
           </w:p>
         </w:tc>
@@ -2582,6 +3050,875 @@
                 <w:lang w:val="en-CA"/>
               </w:rPr>
             </w:pPr>
+            <w:r>
+              <w:rPr>
+                <w:lang w:val="en-CA"/>
+              </w:rPr>
+              <w:t xml:space="preserve">Administrator requests to delete a course </w:t>
+            </w:r>
+            <w:r>
+              <w:rPr>
+                <w:lang w:val="en-CA"/>
+              </w:rPr>
+              <w:t>and confirms dialog box</w:t>
+            </w:r>
+          </w:p>
+        </w:tc>
+        <w:tc>
+          <w:tcPr>
+            <w:tcW w:w="1870" w:type="dxa"/>
+          </w:tcPr>
+          <w:p>
+            <w:pPr>
+              <w:rPr>
+                <w:lang w:val="en-CA"/>
+              </w:rPr>
+            </w:pPr>
+            <w:r>
+              <w:rPr>
+                <w:lang w:val="en-CA"/>
+              </w:rPr>
+              <w:t>Updated course bank without the deleted course is produced and displayed</w:t>
+            </w:r>
+          </w:p>
+        </w:tc>
+        <w:tc>
+          <w:tcPr>
+            <w:tcW w:w="1870" w:type="dxa"/>
+          </w:tcPr>
+          <w:p>
+            <w:pPr>
+              <w:rPr>
+                <w:lang w:val="en-CA"/>
+              </w:rPr>
+            </w:pPr>
+            <w:r>
+              <w:rPr>
+                <w:lang w:val="en-CA"/>
+              </w:rPr>
+              <w:t>Updated course bank without the deleted course is produced and displayed</w:t>
+            </w:r>
+          </w:p>
+        </w:tc>
+        <w:tc>
+          <w:tcPr>
+            <w:tcW w:w="1870" w:type="dxa"/>
+          </w:tcPr>
+          <w:p>
+            <w:pPr>
+              <w:rPr>
+                <w:lang w:val="en-CA"/>
+              </w:rPr>
+            </w:pPr>
+            <w:r>
+              <w:rPr>
+                <w:color w:val="00B050"/>
+                <w:lang w:val="en-CA"/>
+              </w:rPr>
+              <w:t>Pass</w:t>
+            </w:r>
+          </w:p>
+        </w:tc>
+      </w:tr>
+      <w:tr>
+        <w:tc>
+          <w:tcPr>
+            <w:tcW w:w="1271" w:type="dxa"/>
+          </w:tcPr>
+          <w:p>
+            <w:pPr>
+              <w:rPr>
+                <w:lang w:val="en-CA"/>
+              </w:rPr>
+            </w:pPr>
+            <w:r>
+              <w:rPr>
+                <w:lang w:val="en-CA"/>
+              </w:rPr>
+              <w:t>13.9</w:t>
+            </w:r>
+          </w:p>
+        </w:tc>
+        <w:tc>
+          <w:tcPr>
+            <w:tcW w:w="2469" w:type="dxa"/>
+            <w:gridSpan w:val="2"/>
+          </w:tcPr>
+          <w:p>
+            <w:pPr>
+              <w:rPr>
+                <w:lang w:val="en-CA"/>
+              </w:rPr>
+            </w:pPr>
+            <w:r>
+              <w:rPr>
+                <w:lang w:val="en-CA"/>
+              </w:rPr>
+              <w:t>Administrator requests to delete a course and cancels dialog box</w:t>
+            </w:r>
+          </w:p>
+        </w:tc>
+        <w:tc>
+          <w:tcPr>
+            <w:tcW w:w="1870" w:type="dxa"/>
+          </w:tcPr>
+          <w:p>
+            <w:pPr>
+              <w:rPr>
+                <w:lang w:val="en-CA"/>
+              </w:rPr>
+            </w:pPr>
+            <w:r>
+              <w:rPr>
+                <w:lang w:val="en-CA"/>
+              </w:rPr>
+              <w:t xml:space="preserve">Same course bank </w:t>
+            </w:r>
+            <w:r>
+              <w:rPr>
+                <w:lang w:val="en-CA"/>
+              </w:rPr>
+              <w:t>including</w:t>
+            </w:r>
+            <w:r>
+              <w:rPr>
+                <w:lang w:val="en-CA"/>
+              </w:rPr>
+              <w:t xml:space="preserve"> the </w:t>
+            </w:r>
+            <w:r>
+              <w:rPr>
+                <w:lang w:val="en-CA"/>
+              </w:rPr>
+              <w:t>chosen course</w:t>
+            </w:r>
+            <w:r>
+              <w:rPr>
+                <w:lang w:val="en-CA"/>
+              </w:rPr>
+              <w:t xml:space="preserve"> is displayed</w:t>
+            </w:r>
+            <w:r>
+              <w:rPr>
+                <w:lang w:val="en-CA"/>
+              </w:rPr>
+              <w:t xml:space="preserve"> with no changes</w:t>
+            </w:r>
+          </w:p>
+        </w:tc>
+        <w:tc>
+          <w:tcPr>
+            <w:tcW w:w="1870" w:type="dxa"/>
+          </w:tcPr>
+          <w:p>
+            <w:pPr>
+              <w:rPr>
+                <w:lang w:val="en-CA"/>
+              </w:rPr>
+            </w:pPr>
+            <w:r>
+              <w:rPr>
+                <w:lang w:val="en-CA"/>
+              </w:rPr>
+              <w:t xml:space="preserve">Same screen as before requesting course deletion is displayed </w:t>
+            </w:r>
+          </w:p>
+        </w:tc>
+        <w:tc>
+          <w:tcPr>
+            <w:tcW w:w="1870" w:type="dxa"/>
+          </w:tcPr>
+          <w:p>
+            <w:pPr>
+              <w:rPr>
+                <w:color w:val="00B050"/>
+                <w:lang w:val="en-CA"/>
+              </w:rPr>
+            </w:pPr>
+            <w:r>
+              <w:rPr>
+                <w:color w:val="00B050"/>
+                <w:lang w:val="en-CA"/>
+              </w:rPr>
+              <w:t>Pass</w:t>
+            </w:r>
+            <w:bookmarkStart w:id="0" w:name="_GoBack"/>
+            <w:bookmarkEnd w:id="0"/>
+          </w:p>
+        </w:tc>
+      </w:tr>
+      <w:tr>
+        <w:tc>
+          <w:tcPr>
+            <w:tcW w:w="1271" w:type="dxa"/>
+          </w:tcPr>
+          <w:p>
+            <w:pPr>
+              <w:rPr>
+                <w:lang w:val="en-CA"/>
+              </w:rPr>
+            </w:pPr>
+            <w:r>
+              <w:rPr>
+                <w:lang w:val="en-CA"/>
+              </w:rPr>
+              <w:t>13.</w:t>
+            </w:r>
+            <w:r>
+              <w:rPr>
+                <w:lang w:val="en-CA"/>
+              </w:rPr>
+              <w:t>10</w:t>
+            </w:r>
+          </w:p>
+        </w:tc>
+        <w:tc>
+          <w:tcPr>
+            <w:tcW w:w="2469" w:type="dxa"/>
+            <w:gridSpan w:val="2"/>
+          </w:tcPr>
+          <w:p>
+            <w:pPr>
+              <w:rPr>
+                <w:lang w:val="en-CA"/>
+              </w:rPr>
+            </w:pPr>
+            <w:r>
+              <w:rPr>
+                <w:lang w:val="en-CA"/>
+              </w:rPr>
+              <w:t xml:space="preserve">Administrator requests to </w:t>
+            </w:r>
+            <w:r>
+              <w:rPr>
+                <w:lang w:val="en-CA"/>
+              </w:rPr>
+              <w:t>update a course</w:t>
+            </w:r>
+          </w:p>
+        </w:tc>
+        <w:tc>
+          <w:tcPr>
+            <w:tcW w:w="1870" w:type="dxa"/>
+          </w:tcPr>
+          <w:p>
+            <w:pPr>
+              <w:rPr>
+                <w:lang w:val="en-CA"/>
+              </w:rPr>
+            </w:pPr>
+            <w:r>
+              <w:rPr>
+                <w:lang w:val="en-CA"/>
+              </w:rPr>
+              <w:t>Course editing page is displayed</w:t>
+            </w:r>
+          </w:p>
+        </w:tc>
+        <w:tc>
+          <w:tcPr>
+            <w:tcW w:w="1870" w:type="dxa"/>
+          </w:tcPr>
+          <w:p>
+            <w:pPr>
+              <w:rPr>
+                <w:lang w:val="en-CA"/>
+              </w:rPr>
+            </w:pPr>
+            <w:r>
+              <w:rPr>
+                <w:lang w:val="en-CA"/>
+              </w:rPr>
+              <w:t>Course editing page is displayed</w:t>
+            </w:r>
+          </w:p>
+        </w:tc>
+        <w:tc>
+          <w:tcPr>
+            <w:tcW w:w="1870" w:type="dxa"/>
+          </w:tcPr>
+          <w:p>
+            <w:pPr>
+              <w:rPr>
+                <w:lang w:val="en-CA"/>
+              </w:rPr>
+            </w:pPr>
+            <w:r>
+              <w:rPr>
+                <w:color w:val="00B050"/>
+                <w:lang w:val="en-CA"/>
+              </w:rPr>
+              <w:t>Pass</w:t>
+            </w:r>
+          </w:p>
+        </w:tc>
+      </w:tr>
+      <w:tr>
+        <w:tc>
+          <w:tcPr>
+            <w:tcW w:w="1271" w:type="dxa"/>
+          </w:tcPr>
+          <w:p>
+            <w:pPr>
+              <w:rPr>
+                <w:lang w:val="en-CA"/>
+              </w:rPr>
+            </w:pPr>
+            <w:r>
+              <w:rPr>
+                <w:lang w:val="en-CA"/>
+              </w:rPr>
+              <w:t>13.11</w:t>
+            </w:r>
+          </w:p>
+        </w:tc>
+        <w:tc>
+          <w:tcPr>
+            <w:tcW w:w="2469" w:type="dxa"/>
+            <w:gridSpan w:val="2"/>
+          </w:tcPr>
+          <w:p>
+            <w:pPr>
+              <w:rPr>
+                <w:lang w:val="en-CA"/>
+              </w:rPr>
+            </w:pPr>
+            <w:r>
+              <w:rPr>
+                <w:lang w:val="en-CA"/>
+              </w:rPr>
+              <w:t xml:space="preserve">Administrator </w:t>
+            </w:r>
+            <w:r>
+              <w:rPr>
+                <w:lang w:val="en-CA"/>
+              </w:rPr>
+              <w:t>edits the course code of a course</w:t>
+            </w:r>
+          </w:p>
+        </w:tc>
+        <w:tc>
+          <w:tcPr>
+            <w:tcW w:w="1870" w:type="dxa"/>
+          </w:tcPr>
+          <w:p>
+            <w:pPr>
+              <w:rPr>
+                <w:lang w:val="en-CA"/>
+              </w:rPr>
+            </w:pPr>
+            <w:r>
+              <w:rPr>
+                <w:lang w:val="en-CA"/>
+              </w:rPr>
+              <w:t>Updated course bank with the new code is produced and displayed</w:t>
+            </w:r>
+          </w:p>
+        </w:tc>
+        <w:tc>
+          <w:tcPr>
+            <w:tcW w:w="1870" w:type="dxa"/>
+          </w:tcPr>
+          <w:p>
+            <w:pPr>
+              <w:rPr>
+                <w:lang w:val="en-CA"/>
+              </w:rPr>
+            </w:pPr>
+            <w:r>
+              <w:rPr>
+                <w:lang w:val="en-CA"/>
+              </w:rPr>
+              <w:t xml:space="preserve">Updated course </w:t>
+            </w:r>
+            <w:r>
+              <w:rPr>
+                <w:lang w:val="en-CA"/>
+              </w:rPr>
+              <w:t>details with the new course code is displayed</w:t>
+            </w:r>
+          </w:p>
+        </w:tc>
+        <w:tc>
+          <w:tcPr>
+            <w:tcW w:w="1870" w:type="dxa"/>
+          </w:tcPr>
+          <w:p>
+            <w:pPr>
+              <w:rPr>
+                <w:color w:val="00B050"/>
+                <w:lang w:val="en-CA"/>
+              </w:rPr>
+            </w:pPr>
+            <w:r>
+              <w:rPr>
+                <w:color w:val="00B050"/>
+                <w:lang w:val="en-CA"/>
+              </w:rPr>
+              <w:t>Pass</w:t>
+            </w:r>
+          </w:p>
+        </w:tc>
+      </w:tr>
+      <w:tr>
+        <w:tc>
+          <w:tcPr>
+            <w:tcW w:w="1271" w:type="dxa"/>
+          </w:tcPr>
+          <w:p>
+            <w:pPr>
+              <w:rPr>
+                <w:lang w:val="en-CA"/>
+              </w:rPr>
+            </w:pPr>
+            <w:r>
+              <w:rPr>
+                <w:lang w:val="en-CA"/>
+              </w:rPr>
+              <w:t>13.11</w:t>
+            </w:r>
+          </w:p>
+        </w:tc>
+        <w:tc>
+          <w:tcPr>
+            <w:tcW w:w="2469" w:type="dxa"/>
+            <w:gridSpan w:val="2"/>
+          </w:tcPr>
+          <w:p>
+            <w:pPr>
+              <w:rPr>
+                <w:lang w:val="en-CA"/>
+              </w:rPr>
+            </w:pPr>
+            <w:r>
+              <w:rPr>
+                <w:lang w:val="en-CA"/>
+              </w:rPr>
+              <w:t xml:space="preserve">Administrator </w:t>
+            </w:r>
+            <w:r>
+              <w:rPr>
+                <w:lang w:val="en-CA"/>
+              </w:rPr>
+              <w:t>edits the course code of a course</w:t>
+            </w:r>
+          </w:p>
+        </w:tc>
+        <w:tc>
+          <w:tcPr>
+            <w:tcW w:w="1870" w:type="dxa"/>
+          </w:tcPr>
+          <w:p>
+            <w:pPr>
+              <w:rPr>
+                <w:lang w:val="en-CA"/>
+              </w:rPr>
+            </w:pPr>
+            <w:r>
+              <w:rPr>
+                <w:lang w:val="en-CA"/>
+              </w:rPr>
+              <w:t>Updated course bank with the new description is produced and displayed</w:t>
+            </w:r>
+          </w:p>
+        </w:tc>
+        <w:tc>
+          <w:tcPr>
+            <w:tcW w:w="1870" w:type="dxa"/>
+          </w:tcPr>
+          <w:p>
+            <w:pPr>
+              <w:rPr>
+                <w:lang w:val="en-CA"/>
+              </w:rPr>
+            </w:pPr>
+            <w:r>
+              <w:rPr>
+                <w:lang w:val="en-CA"/>
+              </w:rPr>
+              <w:t>Updated course details with the new course description is displayed</w:t>
+            </w:r>
+          </w:p>
+        </w:tc>
+        <w:tc>
+          <w:tcPr>
+            <w:tcW w:w="1870" w:type="dxa"/>
+          </w:tcPr>
+          <w:p>
+            <w:pPr>
+              <w:rPr>
+                <w:color w:val="00B050"/>
+                <w:lang w:val="en-CA"/>
+              </w:rPr>
+            </w:pPr>
+            <w:r>
+              <w:rPr>
+                <w:color w:val="00B050"/>
+                <w:lang w:val="en-CA"/>
+              </w:rPr>
+              <w:t>Pass</w:t>
+            </w:r>
+          </w:p>
+        </w:tc>
+      </w:tr>
+      <w:tr>
+        <w:tc>
+          <w:tcPr>
+            <w:tcW w:w="1271" w:type="dxa"/>
+          </w:tcPr>
+          <w:p>
+            <w:pPr>
+              <w:rPr>
+                <w:lang w:val="en-CA"/>
+              </w:rPr>
+            </w:pPr>
+            <w:r>
+              <w:rPr>
+                <w:lang w:val="en-CA"/>
+              </w:rPr>
+              <w:t>13.12</w:t>
+            </w:r>
+          </w:p>
+        </w:tc>
+        <w:tc>
+          <w:tcPr>
+            <w:tcW w:w="2469" w:type="dxa"/>
+            <w:gridSpan w:val="2"/>
+          </w:tcPr>
+          <w:p>
+            <w:pPr>
+              <w:rPr>
+                <w:lang w:val="en-CA"/>
+              </w:rPr>
+            </w:pPr>
+            <w:r>
+              <w:rPr>
+                <w:lang w:val="en-CA"/>
+              </w:rPr>
+              <w:t xml:space="preserve">Administrator </w:t>
+            </w:r>
+            <w:r>
+              <w:rPr>
+                <w:lang w:val="en-CA"/>
+              </w:rPr>
+              <w:t>edits the number of credits of a course</w:t>
+            </w:r>
+          </w:p>
+        </w:tc>
+        <w:tc>
+          <w:tcPr>
+            <w:tcW w:w="1870" w:type="dxa"/>
+          </w:tcPr>
+          <w:p>
+            <w:pPr>
+              <w:rPr>
+                <w:lang w:val="en-CA"/>
+              </w:rPr>
+            </w:pPr>
+            <w:r>
+              <w:rPr>
+                <w:lang w:val="en-CA"/>
+              </w:rPr>
+              <w:t>Updated course bank with the new number of credits is produced and displayed</w:t>
+            </w:r>
+          </w:p>
+        </w:tc>
+        <w:tc>
+          <w:tcPr>
+            <w:tcW w:w="1870" w:type="dxa"/>
+          </w:tcPr>
+          <w:p>
+            <w:pPr>
+              <w:rPr>
+                <w:lang w:val="en-CA"/>
+              </w:rPr>
+            </w:pPr>
+            <w:r>
+              <w:rPr>
+                <w:lang w:val="en-CA"/>
+              </w:rPr>
+              <w:t>Updated course details is displayed, and the new number of credits is produced</w:t>
+            </w:r>
+          </w:p>
+        </w:tc>
+        <w:tc>
+          <w:tcPr>
+            <w:tcW w:w="1870" w:type="dxa"/>
+          </w:tcPr>
+          <w:p>
+            <w:pPr>
+              <w:rPr>
+                <w:color w:val="00B050"/>
+                <w:lang w:val="en-CA"/>
+              </w:rPr>
+            </w:pPr>
+            <w:r>
+              <w:rPr>
+                <w:color w:val="00B050"/>
+                <w:lang w:val="en-CA"/>
+              </w:rPr>
+              <w:t>Pass</w:t>
+            </w:r>
+          </w:p>
+        </w:tc>
+      </w:tr>
+      <w:tr>
+        <w:tc>
+          <w:tcPr>
+            <w:tcW w:w="1271" w:type="dxa"/>
+          </w:tcPr>
+          <w:p>
+            <w:pPr>
+              <w:rPr>
+                <w:lang w:val="en-CA"/>
+              </w:rPr>
+            </w:pPr>
+            <w:r>
+              <w:rPr>
+                <w:lang w:val="en-CA"/>
+              </w:rPr>
+              <w:t>13.13</w:t>
+            </w:r>
+          </w:p>
+        </w:tc>
+        <w:tc>
+          <w:tcPr>
+            <w:tcW w:w="2469" w:type="dxa"/>
+            <w:gridSpan w:val="2"/>
+          </w:tcPr>
+          <w:p>
+            <w:pPr>
+              <w:rPr>
+                <w:lang w:val="en-CA"/>
+              </w:rPr>
+            </w:pPr>
+            <w:r>
+              <w:rPr>
+                <w:lang w:val="en-CA"/>
+              </w:rPr>
+              <w:t xml:space="preserve">Administrator </w:t>
+            </w:r>
+            <w:r>
+              <w:rPr>
+                <w:lang w:val="en-CA"/>
+              </w:rPr>
+              <w:t>edits the type of the course</w:t>
+            </w:r>
+          </w:p>
+        </w:tc>
+        <w:tc>
+          <w:tcPr>
+            <w:tcW w:w="1870" w:type="dxa"/>
+          </w:tcPr>
+          <w:p>
+            <w:pPr>
+              <w:rPr>
+                <w:lang w:val="en-CA"/>
+              </w:rPr>
+            </w:pPr>
+            <w:r>
+              <w:rPr>
+                <w:lang w:val="en-CA"/>
+              </w:rPr>
+              <w:t>Updated course bank with the new course type is produced and displayed</w:t>
+            </w:r>
+          </w:p>
+        </w:tc>
+        <w:tc>
+          <w:tcPr>
+            <w:tcW w:w="1870" w:type="dxa"/>
+          </w:tcPr>
+          <w:p>
+            <w:pPr>
+              <w:rPr>
+                <w:lang w:val="en-CA"/>
+              </w:rPr>
+            </w:pPr>
+            <w:r>
+              <w:rPr>
+                <w:lang w:val="en-CA"/>
+              </w:rPr>
+              <w:t>Updated course details is displayed, and the course type is produced</w:t>
+            </w:r>
+          </w:p>
+        </w:tc>
+        <w:tc>
+          <w:tcPr>
+            <w:tcW w:w="1870" w:type="dxa"/>
+          </w:tcPr>
+          <w:p>
+            <w:pPr>
+              <w:rPr>
+                <w:color w:val="00B050"/>
+                <w:lang w:val="en-CA"/>
+              </w:rPr>
+            </w:pPr>
+            <w:r>
+              <w:rPr>
+                <w:color w:val="00B050"/>
+                <w:lang w:val="en-CA"/>
+              </w:rPr>
+              <w:t>Pass</w:t>
+            </w:r>
+          </w:p>
+        </w:tc>
+      </w:tr>
+      <w:tr>
+        <w:tc>
+          <w:tcPr>
+            <w:tcW w:w="1271" w:type="dxa"/>
+          </w:tcPr>
+          <w:p>
+            <w:pPr>
+              <w:rPr>
+                <w:lang w:val="en-CA"/>
+              </w:rPr>
+            </w:pPr>
+            <w:r>
+              <w:rPr>
+                <w:lang w:val="en-CA"/>
+              </w:rPr>
+              <w:t>13.14</w:t>
+            </w:r>
+          </w:p>
+        </w:tc>
+        <w:tc>
+          <w:tcPr>
+            <w:tcW w:w="2469" w:type="dxa"/>
+            <w:gridSpan w:val="2"/>
+          </w:tcPr>
+          <w:p>
+            <w:pPr>
+              <w:rPr>
+                <w:lang w:val="en-CA"/>
+              </w:rPr>
+            </w:pPr>
+          </w:p>
+        </w:tc>
+        <w:tc>
+          <w:tcPr>
+            <w:tcW w:w="1870" w:type="dxa"/>
+          </w:tcPr>
+          <w:p>
+            <w:pPr>
+              <w:rPr>
+                <w:lang w:val="en-CA"/>
+              </w:rPr>
+            </w:pPr>
+          </w:p>
+        </w:tc>
+        <w:tc>
+          <w:tcPr>
+            <w:tcW w:w="1870" w:type="dxa"/>
+          </w:tcPr>
+          <w:p>
+            <w:pPr>
+              <w:rPr>
+                <w:lang w:val="en-CA"/>
+              </w:rPr>
+            </w:pPr>
+          </w:p>
+        </w:tc>
+        <w:tc>
+          <w:tcPr>
+            <w:tcW w:w="1870" w:type="dxa"/>
+          </w:tcPr>
+          <w:p>
+            <w:pPr>
+              <w:rPr>
+                <w:lang w:val="en-CA"/>
+              </w:rPr>
+            </w:pPr>
+          </w:p>
+        </w:tc>
+      </w:tr>
+      <w:tr>
+        <w:tc>
+          <w:tcPr>
+            <w:tcW w:w="1271" w:type="dxa"/>
+          </w:tcPr>
+          <w:p>
+            <w:pPr>
+              <w:rPr>
+                <w:lang w:val="en-CA"/>
+              </w:rPr>
+            </w:pPr>
+          </w:p>
+        </w:tc>
+        <w:tc>
+          <w:tcPr>
+            <w:tcW w:w="2469" w:type="dxa"/>
+            <w:gridSpan w:val="2"/>
+          </w:tcPr>
+          <w:p>
+            <w:pPr>
+              <w:rPr>
+                <w:lang w:val="en-CA"/>
+              </w:rPr>
+            </w:pPr>
+          </w:p>
+        </w:tc>
+        <w:tc>
+          <w:tcPr>
+            <w:tcW w:w="1870" w:type="dxa"/>
+          </w:tcPr>
+          <w:p>
+            <w:pPr>
+              <w:rPr>
+                <w:lang w:val="en-CA"/>
+              </w:rPr>
+            </w:pPr>
+          </w:p>
+        </w:tc>
+        <w:tc>
+          <w:tcPr>
+            <w:tcW w:w="1870" w:type="dxa"/>
+          </w:tcPr>
+          <w:p>
+            <w:pPr>
+              <w:rPr>
+                <w:lang w:val="en-CA"/>
+              </w:rPr>
+            </w:pPr>
+          </w:p>
+        </w:tc>
+        <w:tc>
+          <w:tcPr>
+            <w:tcW w:w="1870" w:type="dxa"/>
+          </w:tcPr>
+          <w:p>
+            <w:pPr>
+              <w:rPr>
+                <w:lang w:val="en-CA"/>
+              </w:rPr>
+            </w:pPr>
+          </w:p>
+        </w:tc>
+      </w:tr>
+      <w:tr>
+        <w:tc>
+          <w:tcPr>
+            <w:tcW w:w="1271" w:type="dxa"/>
+          </w:tcPr>
+          <w:p>
+            <w:pPr>
+              <w:rPr>
+                <w:lang w:val="en-CA"/>
+              </w:rPr>
+            </w:pPr>
+          </w:p>
+        </w:tc>
+        <w:tc>
+          <w:tcPr>
+            <w:tcW w:w="2469" w:type="dxa"/>
+            <w:gridSpan w:val="2"/>
+          </w:tcPr>
+          <w:p>
+            <w:pPr>
+              <w:rPr>
+                <w:lang w:val="en-CA"/>
+              </w:rPr>
+            </w:pPr>
           </w:p>
         </w:tc>
         <w:tc>
@@ -2649,24 +3986,9 @@
           <w:lang w:val="en-CA"/>
         </w:rPr>
       </w:pPr>
-      <w:bookmarkStart w:id="0" w:name="_GoBack"/>
-      <w:bookmarkEnd w:id="0"/>
-    </w:p>
-    <w:p>
-      <w:pPr>
-        <w:rPr>
-          <w:lang w:val="en-CA"/>
-        </w:rPr>
-      </w:pPr>
-    </w:p>
-    <w:p>
-      <w:pPr>
-        <w:rPr>
-          <w:lang w:val="en-CA"/>
-        </w:rPr>
-      </w:pPr>
     </w:p>
     <w:sectPr>
+      <w:footerReference w:type="default" r:id="rId8"/>
       <w:pgSz w:w="12240" w:h="15840"/>
       <w:pgMar w:top="1440" w:right="1440" w:bottom="1440" w:left="1440" w:header="708" w:footer="708" w:gutter="0"/>
       <w:cols w:space="708"/>
@@ -2674,6 +3996,65 @@
     </w:sectPr>
   </w:body>
 </w:document>
+</file>
+
+<file path=word/endnotes.xml><?xml version="1.0" encoding="utf-8"?>
+<w:endnotes xmlns:wpc="http://schemas.microsoft.com/office/word/2010/wordprocessingCanvas" xmlns:mc="http://schemas.openxmlformats.org/markup-compatibility/2006" xmlns:o="urn:schemas-microsoft-com:office:office" xmlns:r="http://schemas.openxmlformats.org/officeDocument/2006/relationships" xmlns:m="http://schemas.openxmlformats.org/officeDocument/2006/math" xmlns:v="urn:schemas-microsoft-com:vml" xmlns:wp14="http://schemas.microsoft.com/office/word/2010/wordprocessingDrawing" xmlns:wp="http://schemas.openxmlformats.org/drawingml/2006/wordprocessingDrawing" xmlns:w10="urn:schemas-microsoft-com:office:word" xmlns:w="http://schemas.openxmlformats.org/wordprocessingml/2006/main" xmlns:w14="http://schemas.microsoft.com/office/word/2010/wordml" xmlns:wpg="http://schemas.microsoft.com/office/word/2010/wordprocessingGroup" xmlns:wpi="http://schemas.microsoft.com/office/word/2010/wordprocessingInk" xmlns:wne="http://schemas.microsoft.com/office/word/2006/wordml" xmlns:wps="http://schemas.microsoft.com/office/word/2010/wordprocessingShape" mc:Ignorable="w14 wp14">
+  <w:endnote w:type="separator" w:id="-1">
+    <w:p>
+      <w:r>
+        <w:separator/>
+      </w:r>
+    </w:p>
+  </w:endnote>
+  <w:endnote w:type="continuationSeparator" w:id="0">
+    <w:p>
+      <w:r>
+        <w:continuationSeparator/>
+      </w:r>
+    </w:p>
+  </w:endnote>
+</w:endnotes>
+</file>
+
+<file path=word/footer1.xml><?xml version="1.0" encoding="utf-8"?>
+<w:ftr xmlns:wpc="http://schemas.microsoft.com/office/word/2010/wordprocessingCanvas" xmlns:mc="http://schemas.openxmlformats.org/markup-compatibility/2006" xmlns:o="urn:schemas-microsoft-com:office:office" xmlns:r="http://schemas.openxmlformats.org/officeDocument/2006/relationships" xmlns:m="http://schemas.openxmlformats.org/officeDocument/2006/math" xmlns:v="urn:schemas-microsoft-com:vml" xmlns:wp14="http://schemas.microsoft.com/office/word/2010/wordprocessingDrawing" xmlns:wp="http://schemas.openxmlformats.org/drawingml/2006/wordprocessingDrawing" xmlns:w10="urn:schemas-microsoft-com:office:word" xmlns:w="http://schemas.openxmlformats.org/wordprocessingml/2006/main" xmlns:w14="http://schemas.microsoft.com/office/word/2010/wordml" xmlns:wpg="http://schemas.microsoft.com/office/word/2010/wordprocessingGroup" xmlns:wpi="http://schemas.microsoft.com/office/word/2010/wordprocessingInk" xmlns:wne="http://schemas.microsoft.com/office/word/2006/wordml" xmlns:wps="http://schemas.microsoft.com/office/word/2010/wordprocessingShape" mc:Ignorable="w14 wp14">
+  <w:p>
+    <w:pPr>
+      <w:pStyle w:val="Footer"/>
+      <w:rPr>
+        <w:lang w:val="en-CA"/>
+      </w:rPr>
+    </w:pPr>
+  </w:p>
+  <w:p>
+    <w:pPr>
+      <w:pStyle w:val="Footer"/>
+      <w:rPr>
+        <w:lang w:val="en-CA"/>
+      </w:rPr>
+    </w:pPr>
+  </w:p>
+</w:ftr>
+</file>
+
+<file path=word/footnotes.xml><?xml version="1.0" encoding="utf-8"?>
+<w:footnotes xmlns:wpc="http://schemas.microsoft.com/office/word/2010/wordprocessingCanvas" xmlns:mc="http://schemas.openxmlformats.org/markup-compatibility/2006" xmlns:o="urn:schemas-microsoft-com:office:office" xmlns:r="http://schemas.openxmlformats.org/officeDocument/2006/relationships" xmlns:m="http://schemas.openxmlformats.org/officeDocument/2006/math" xmlns:v="urn:schemas-microsoft-com:vml" xmlns:wp14="http://schemas.microsoft.com/office/word/2010/wordprocessingDrawing" xmlns:wp="http://schemas.openxmlformats.org/drawingml/2006/wordprocessingDrawing" xmlns:w10="urn:schemas-microsoft-com:office:word" xmlns:w="http://schemas.openxmlformats.org/wordprocessingml/2006/main" xmlns:w14="http://schemas.microsoft.com/office/word/2010/wordml" xmlns:wpg="http://schemas.microsoft.com/office/word/2010/wordprocessingGroup" xmlns:wpi="http://schemas.microsoft.com/office/word/2010/wordprocessingInk" xmlns:wne="http://schemas.microsoft.com/office/word/2006/wordml" xmlns:wps="http://schemas.microsoft.com/office/word/2010/wordprocessingShape" mc:Ignorable="w14 wp14">
+  <w:footnote w:type="separator" w:id="-1">
+    <w:p>
+      <w:r>
+        <w:separator/>
+      </w:r>
+    </w:p>
+  </w:footnote>
+  <w:footnote w:type="continuationSeparator" w:id="0">
+    <w:p>
+      <w:r>
+        <w:continuationSeparator/>
+      </w:r>
+    </w:p>
+  </w:footnote>
+</w:footnotes>
 </file>
 
 <file path=word/numbering.xml><?xml version="1.0" encoding="utf-8"?>
@@ -3034,6 +4415,60 @@
       </w:tblBorders>
     </w:tblPr>
   </w:style>
+  <w:style w:type="paragraph" w:styleId="Header">
+    <w:name w:val="header"/>
+    <w:basedOn w:val="Normal"/>
+    <w:link w:val="HeaderChar"/>
+    <w:uiPriority w:val="99"/>
+    <w:unhideWhenUsed/>
+    <w:rsid w:val="00E673C1"/>
+    <w:pPr>
+      <w:tabs>
+        <w:tab w:val="center" w:pos="4680"/>
+        <w:tab w:val="right" w:pos="9360"/>
+      </w:tabs>
+    </w:pPr>
+  </w:style>
+  <w:style w:type="character" w:customStyle="1" w:styleId="HeaderChar">
+    <w:name w:val="Header Char"/>
+    <w:basedOn w:val="DefaultParagraphFont"/>
+    <w:link w:val="Header"/>
+    <w:uiPriority w:val="99"/>
+    <w:rsid w:val="00E673C1"/>
+    <w:rPr>
+      <w:rFonts w:ascii="Times New Roman" w:eastAsia="Times New Roman" w:hAnsi="Times New Roman" w:cs="Times New Roman"/>
+      <w:sz w:val="24"/>
+      <w:szCs w:val="24"/>
+      <w:lang w:val="bg-BG" w:eastAsia="bg-BG"/>
+    </w:rPr>
+  </w:style>
+  <w:style w:type="paragraph" w:styleId="Footer">
+    <w:name w:val="footer"/>
+    <w:basedOn w:val="Normal"/>
+    <w:link w:val="FooterChar"/>
+    <w:uiPriority w:val="99"/>
+    <w:unhideWhenUsed/>
+    <w:rsid w:val="00E673C1"/>
+    <w:pPr>
+      <w:tabs>
+        <w:tab w:val="center" w:pos="4680"/>
+        <w:tab w:val="right" w:pos="9360"/>
+      </w:tabs>
+    </w:pPr>
+  </w:style>
+  <w:style w:type="character" w:customStyle="1" w:styleId="FooterChar">
+    <w:name w:val="Footer Char"/>
+    <w:basedOn w:val="DefaultParagraphFont"/>
+    <w:link w:val="Footer"/>
+    <w:uiPriority w:val="99"/>
+    <w:rsid w:val="00E673C1"/>
+    <w:rPr>
+      <w:rFonts w:ascii="Times New Roman" w:eastAsia="Times New Roman" w:hAnsi="Times New Roman" w:cs="Times New Roman"/>
+      <w:sz w:val="24"/>
+      <w:szCs w:val="24"/>
+      <w:lang w:val="bg-BG" w:eastAsia="bg-BG"/>
+    </w:rPr>
+  </w:style>
 </w:styles>
 </file>
 
@@ -3274,6 +4709,60 @@
         <w:insideV w:val="single" w:sz="4" w:space="0" w:color="auto"/>
       </w:tblBorders>
     </w:tblPr>
+  </w:style>
+  <w:style w:type="paragraph" w:styleId="Header">
+    <w:name w:val="header"/>
+    <w:basedOn w:val="Normal"/>
+    <w:link w:val="HeaderChar"/>
+    <w:uiPriority w:val="99"/>
+    <w:unhideWhenUsed/>
+    <w:rsid w:val="00E673C1"/>
+    <w:pPr>
+      <w:tabs>
+        <w:tab w:val="center" w:pos="4680"/>
+        <w:tab w:val="right" w:pos="9360"/>
+      </w:tabs>
+    </w:pPr>
+  </w:style>
+  <w:style w:type="character" w:customStyle="1" w:styleId="HeaderChar">
+    <w:name w:val="Header Char"/>
+    <w:basedOn w:val="DefaultParagraphFont"/>
+    <w:link w:val="Header"/>
+    <w:uiPriority w:val="99"/>
+    <w:rsid w:val="00E673C1"/>
+    <w:rPr>
+      <w:rFonts w:ascii="Times New Roman" w:eastAsia="Times New Roman" w:hAnsi="Times New Roman" w:cs="Times New Roman"/>
+      <w:sz w:val="24"/>
+      <w:szCs w:val="24"/>
+      <w:lang w:val="bg-BG" w:eastAsia="bg-BG"/>
+    </w:rPr>
+  </w:style>
+  <w:style w:type="paragraph" w:styleId="Footer">
+    <w:name w:val="footer"/>
+    <w:basedOn w:val="Normal"/>
+    <w:link w:val="FooterChar"/>
+    <w:uiPriority w:val="99"/>
+    <w:unhideWhenUsed/>
+    <w:rsid w:val="00E673C1"/>
+    <w:pPr>
+      <w:tabs>
+        <w:tab w:val="center" w:pos="4680"/>
+        <w:tab w:val="right" w:pos="9360"/>
+      </w:tabs>
+    </w:pPr>
+  </w:style>
+  <w:style w:type="character" w:customStyle="1" w:styleId="FooterChar">
+    <w:name w:val="Footer Char"/>
+    <w:basedOn w:val="DefaultParagraphFont"/>
+    <w:link w:val="Footer"/>
+    <w:uiPriority w:val="99"/>
+    <w:rsid w:val="00E673C1"/>
+    <w:rPr>
+      <w:rFonts w:ascii="Times New Roman" w:eastAsia="Times New Roman" w:hAnsi="Times New Roman" w:cs="Times New Roman"/>
+      <w:sz w:val="24"/>
+      <w:szCs w:val="24"/>
+      <w:lang w:val="bg-BG" w:eastAsia="bg-BG"/>
+    </w:rPr>
   </w:style>
 </w:styles>
 </file>

</xml_diff>

<commit_message>
Added test cases and tests for Drop Courses use case
</commit_message>
<xml_diff>
--- a/Deliverable-3/TestCases_5_9_13.docx
+++ b/Deliverable-3/TestCases_5_9_13.docx
@@ -491,13 +491,7 @@
               <w:rPr>
                 <w:lang w:val="en-CA"/>
               </w:rPr>
-              <w:t>C</w:t>
-            </w:r>
-            <w:r>
-              <w:rPr>
-                <w:lang w:val="en-CA"/>
-              </w:rPr>
-              <w:t>ourse sequence is displayed</w:t>
+              <w:t>Course sequence is displayed</w:t>
             </w:r>
           </w:p>
         </w:tc>
@@ -652,13 +646,7 @@
               <w:rPr>
                 <w:lang w:val="en-CA"/>
               </w:rPr>
-              <w:t xml:space="preserve">Student requests to view course sequence after </w:t>
-            </w:r>
-            <w:r>
-              <w:rPr>
-                <w:lang w:val="en-CA"/>
-              </w:rPr>
-              <w:t>dropping all courses</w:t>
+              <w:t>Student requests to view course sequence after dropping all courses</w:t>
             </w:r>
           </w:p>
         </w:tc>
@@ -1355,7 +1343,19 @@
               <w:rPr>
                 <w:lang w:val="en-CA"/>
               </w:rPr>
-              <w:t>Student requests to drop the course while there are other courses present in the schedule</w:t>
+              <w:t xml:space="preserve">Student requests to drop </w:t>
+            </w:r>
+            <w:r>
+              <w:rPr>
+                <w:lang w:val="en-CA"/>
+              </w:rPr>
+              <w:t>a non-prerequisite</w:t>
+            </w:r>
+            <w:r>
+              <w:rPr>
+                <w:lang w:val="en-CA"/>
+              </w:rPr>
+              <w:t xml:space="preserve"> course</w:t>
             </w:r>
             <w:r>
               <w:rPr>
@@ -1393,18 +1393,33 @@
                 <w:lang w:val="en-CA"/>
               </w:rPr>
             </w:pPr>
-          </w:p>
-        </w:tc>
-        <w:tc>
-          <w:tcPr>
-            <w:tcW w:w="1870" w:type="dxa"/>
-          </w:tcPr>
-          <w:p>
-            <w:pPr>
-              <w:rPr>
-                <w:lang w:val="en-CA"/>
-              </w:rPr>
-            </w:pPr>
+            <w:r>
+              <w:rPr>
+                <w:lang w:val="en-CA"/>
+              </w:rPr>
+              <w:t>Updated schedule is produced and displayed</w:t>
+            </w:r>
+          </w:p>
+        </w:tc>
+        <w:tc>
+          <w:tcPr>
+            <w:tcW w:w="1870" w:type="dxa"/>
+          </w:tcPr>
+          <w:p>
+            <w:pPr>
+              <w:rPr>
+                <w:lang w:val="en-CA"/>
+              </w:rPr>
+            </w:pPr>
+            <w:bookmarkStart w:id="0" w:name="_GoBack"/>
+            <w:r>
+              <w:rPr>
+                <w:color w:val="00B050"/>
+                <w:lang w:val="en-CA"/>
+              </w:rPr>
+              <w:t>Pass</w:t>
+            </w:r>
+            <w:bookmarkEnd w:id="0"/>
           </w:p>
         </w:tc>
       </w:tr>
@@ -1442,32 +1457,257 @@
               <w:rPr>
                 <w:lang w:val="en-CA"/>
               </w:rPr>
-              <w:t>Student requests to drop the course while there are no other courses present in the schedule</w:t>
-            </w:r>
-            <w:r>
-              <w:rPr>
-                <w:lang w:val="en-CA"/>
-              </w:rPr>
-              <w:t>, and confirms the choice</w:t>
-            </w:r>
-          </w:p>
-        </w:tc>
-        <w:tc>
-          <w:tcPr>
-            <w:tcW w:w="1870" w:type="dxa"/>
-          </w:tcPr>
-          <w:p>
-            <w:pPr>
-              <w:rPr>
-                <w:lang w:val="en-CA"/>
-              </w:rPr>
-            </w:pPr>
-            <w:r>
-              <w:rPr>
-                <w:lang w:val="en-CA"/>
-              </w:rPr>
-              <w:t xml:space="preserve">Updated schedule (empty) is produced and  displayed </w:t>
-            </w:r>
+              <w:t xml:space="preserve">Student requests to drop </w:t>
+            </w:r>
+            <w:r>
+              <w:rPr>
+                <w:lang w:val="en-CA"/>
+              </w:rPr>
+              <w:t>a</w:t>
+            </w:r>
+            <w:r>
+              <w:rPr>
+                <w:lang w:val="en-CA"/>
+              </w:rPr>
+              <w:t xml:space="preserve"> </w:t>
+            </w:r>
+            <w:r>
+              <w:rPr>
+                <w:lang w:val="en-CA"/>
+              </w:rPr>
+              <w:t xml:space="preserve">non-prerequisite </w:t>
+            </w:r>
+            <w:r>
+              <w:rPr>
+                <w:lang w:val="en-CA"/>
+              </w:rPr>
+              <w:t>course, and cancels the confirmation dialog box</w:t>
+            </w:r>
+          </w:p>
+        </w:tc>
+        <w:tc>
+          <w:tcPr>
+            <w:tcW w:w="1870" w:type="dxa"/>
+          </w:tcPr>
+          <w:p>
+            <w:pPr>
+              <w:rPr>
+                <w:lang w:val="en-CA"/>
+              </w:rPr>
+            </w:pPr>
+            <w:r>
+              <w:rPr>
+                <w:lang w:val="en-CA"/>
+              </w:rPr>
+              <w:t>Same schedule is displayed</w:t>
+            </w:r>
+          </w:p>
+        </w:tc>
+        <w:tc>
+          <w:tcPr>
+            <w:tcW w:w="1870" w:type="dxa"/>
+          </w:tcPr>
+          <w:p>
+            <w:pPr>
+              <w:rPr>
+                <w:lang w:val="en-CA"/>
+              </w:rPr>
+            </w:pPr>
+            <w:r>
+              <w:rPr>
+                <w:lang w:val="en-CA"/>
+              </w:rPr>
+              <w:t>Same schedule is displayed</w:t>
+            </w:r>
+          </w:p>
+        </w:tc>
+        <w:tc>
+          <w:tcPr>
+            <w:tcW w:w="1870" w:type="dxa"/>
+          </w:tcPr>
+          <w:p>
+            <w:pPr>
+              <w:rPr>
+                <w:color w:val="FF0000"/>
+                <w:lang w:val="en-CA"/>
+              </w:rPr>
+            </w:pPr>
+            <w:r>
+              <w:rPr>
+                <w:color w:val="00B050"/>
+                <w:lang w:val="en-CA"/>
+              </w:rPr>
+              <w:t>Pass</w:t>
+            </w:r>
+          </w:p>
+        </w:tc>
+      </w:tr>
+      <w:tr>
+        <w:tc>
+          <w:tcPr>
+            <w:tcW w:w="1271" w:type="dxa"/>
+          </w:tcPr>
+          <w:p>
+            <w:pPr>
+              <w:rPr>
+                <w:lang w:val="en-CA"/>
+              </w:rPr>
+            </w:pPr>
+            <w:r>
+              <w:rPr>
+                <w:lang w:val="en-CA"/>
+              </w:rPr>
+              <w:t xml:space="preserve">9.3 </w:t>
+            </w:r>
+          </w:p>
+        </w:tc>
+        <w:tc>
+          <w:tcPr>
+            <w:tcW w:w="2469" w:type="dxa"/>
+            <w:gridSpan w:val="2"/>
+          </w:tcPr>
+          <w:p>
+            <w:pPr>
+              <w:rPr>
+                <w:lang w:val="en-CA"/>
+              </w:rPr>
+            </w:pPr>
+            <w:r>
+              <w:rPr>
+                <w:lang w:val="en-CA"/>
+              </w:rPr>
+              <w:t xml:space="preserve">Student requests to drop </w:t>
+            </w:r>
+            <w:r>
+              <w:rPr>
+                <w:lang w:val="en-CA"/>
+              </w:rPr>
+              <w:t>a</w:t>
+            </w:r>
+            <w:r>
+              <w:rPr>
+                <w:lang w:val="en-CA"/>
+              </w:rPr>
+              <w:t xml:space="preserve"> course</w:t>
+            </w:r>
+            <w:r>
+              <w:rPr>
+                <w:lang w:val="en-CA"/>
+              </w:rPr>
+              <w:t xml:space="preserve"> that is a prerequisite to another course saved later in the schedule</w:t>
+            </w:r>
+            <w:r>
+              <w:rPr>
+                <w:lang w:val="en-CA"/>
+              </w:rPr>
+              <w:t xml:space="preserve">, and </w:t>
+            </w:r>
+            <w:r>
+              <w:rPr>
+                <w:lang w:val="en-CA"/>
+              </w:rPr>
+              <w:t>confirms the choice</w:t>
+            </w:r>
+          </w:p>
+        </w:tc>
+        <w:tc>
+          <w:tcPr>
+            <w:tcW w:w="1870" w:type="dxa"/>
+          </w:tcPr>
+          <w:p>
+            <w:pPr>
+              <w:rPr>
+                <w:lang w:val="en-CA"/>
+              </w:rPr>
+            </w:pPr>
+            <w:r>
+              <w:rPr>
+                <w:lang w:val="en-CA"/>
+              </w:rPr>
+              <w:t>Message indicating that that course could not be dropped due to it being a prerequisite for a later course that’s saved is displayed</w:t>
+            </w:r>
+          </w:p>
+        </w:tc>
+        <w:tc>
+          <w:tcPr>
+            <w:tcW w:w="1870" w:type="dxa"/>
+          </w:tcPr>
+          <w:p>
+            <w:pPr>
+              <w:rPr>
+                <w:lang w:val="en-CA"/>
+              </w:rPr>
+            </w:pPr>
+            <w:r>
+              <w:rPr>
+                <w:lang w:val="en-CA"/>
+              </w:rPr>
+              <w:t>The course is successfully dropped from the schedule, and the course requiring that prerequisite stays in the schedule</w:t>
+            </w:r>
+          </w:p>
+        </w:tc>
+        <w:tc>
+          <w:tcPr>
+            <w:tcW w:w="1870" w:type="dxa"/>
+          </w:tcPr>
+          <w:p>
+            <w:pPr>
+              <w:rPr>
+                <w:lang w:val="en-CA"/>
+              </w:rPr>
+            </w:pPr>
+            <w:r>
+              <w:rPr>
+                <w:color w:val="FF0000"/>
+                <w:lang w:val="en-CA"/>
+              </w:rPr>
+              <w:t>Fail</w:t>
+            </w:r>
+          </w:p>
+        </w:tc>
+      </w:tr>
+      <w:tr>
+        <w:tc>
+          <w:tcPr>
+            <w:tcW w:w="1271" w:type="dxa"/>
+          </w:tcPr>
+          <w:p>
+            <w:pPr>
+              <w:rPr>
+                <w:lang w:val="en-CA"/>
+              </w:rPr>
+            </w:pPr>
+            <w:r>
+              <w:rPr>
+                <w:lang w:val="en-CA"/>
+              </w:rPr>
+              <w:t>9.4</w:t>
+            </w:r>
+          </w:p>
+        </w:tc>
+        <w:tc>
+          <w:tcPr>
+            <w:tcW w:w="2469" w:type="dxa"/>
+            <w:gridSpan w:val="2"/>
+          </w:tcPr>
+          <w:p>
+            <w:pPr>
+              <w:rPr>
+                <w:lang w:val="en-CA"/>
+              </w:rPr>
+            </w:pPr>
+          </w:p>
+        </w:tc>
+        <w:tc>
+          <w:tcPr>
+            <w:tcW w:w="1870" w:type="dxa"/>
+          </w:tcPr>
+          <w:p>
+            <w:pPr>
+              <w:rPr>
+                <w:lang w:val="en-CA"/>
+              </w:rPr>
+            </w:pPr>
           </w:p>
         </w:tc>
         <w:tc>
@@ -1491,7 +1731,6 @@
           <w:p>
             <w:pPr>
               <w:rPr>
-                <w:color w:val="FF0000"/>
                 <w:lang w:val="en-CA"/>
               </w:rPr>
             </w:pPr>
@@ -1513,7 +1752,7 @@
               <w:rPr>
                 <w:lang w:val="en-CA"/>
               </w:rPr>
-              <w:t xml:space="preserve">9.3 </w:t>
+              <w:t>9.5</w:t>
             </w:r>
           </w:p>
         </w:tc>
@@ -1528,60 +1767,18 @@
                 <w:lang w:val="en-CA"/>
               </w:rPr>
             </w:pPr>
-            <w:r>
-              <w:rPr>
-                <w:lang w:val="en-CA"/>
-              </w:rPr>
-              <w:t>Student requests to drop the course</w:t>
-            </w:r>
-            <w:r>
-              <w:rPr>
-                <w:lang w:val="en-CA"/>
-              </w:rPr>
-              <w:t xml:space="preserve">, and </w:t>
-            </w:r>
-            <w:r>
-              <w:rPr>
-                <w:lang w:val="en-CA"/>
-              </w:rPr>
-              <w:t xml:space="preserve">cancels </w:t>
-            </w:r>
-            <w:r>
-              <w:rPr>
-                <w:lang w:val="en-CA"/>
-              </w:rPr>
-              <w:t xml:space="preserve">the </w:t>
-            </w:r>
-            <w:r>
-              <w:rPr>
-                <w:lang w:val="en-CA"/>
-              </w:rPr>
-              <w:t>confirmation</w:t>
-            </w:r>
-            <w:r>
-              <w:rPr>
-                <w:lang w:val="en-CA"/>
-              </w:rPr>
-              <w:t xml:space="preserve"> dialog box</w:t>
-            </w:r>
-          </w:p>
-        </w:tc>
-        <w:tc>
-          <w:tcPr>
-            <w:tcW w:w="1870" w:type="dxa"/>
-          </w:tcPr>
-          <w:p>
-            <w:pPr>
-              <w:rPr>
-                <w:lang w:val="en-CA"/>
-              </w:rPr>
-            </w:pPr>
-            <w:r>
-              <w:rPr>
-                <w:lang w:val="en-CA"/>
-              </w:rPr>
-              <w:t>Same schedule is displayed</w:t>
-            </w:r>
+          </w:p>
+        </w:tc>
+        <w:tc>
+          <w:tcPr>
+            <w:tcW w:w="1870" w:type="dxa"/>
+          </w:tcPr>
+          <w:p>
+            <w:pPr>
+              <w:rPr>
+                <w:lang w:val="en-CA"/>
+              </w:rPr>
+            </w:pPr>
           </w:p>
         </w:tc>
         <w:tc>
@@ -1626,7 +1823,7 @@
               <w:rPr>
                 <w:lang w:val="en-CA"/>
               </w:rPr>
-              <w:t>9.4</w:t>
+              <w:t>9.6</w:t>
             </w:r>
           </w:p>
         </w:tc>
@@ -1661,8 +1858,6 @@
           </w:tcPr>
           <w:p>
             <w:pPr>
-              <w:pStyle w:val="ListParagraph"/>
-              <w:ind w:left="420"/>
               <w:rPr>
                 <w:lang w:val="en-CA"/>
               </w:rPr>
@@ -1697,7 +1892,7 @@
               <w:rPr>
                 <w:lang w:val="en-CA"/>
               </w:rPr>
-              <w:t>9.5</w:t>
+              <w:t>9.7</w:t>
             </w:r>
           </w:p>
         </w:tc>
@@ -1732,8 +1927,6 @@
           </w:tcPr>
           <w:p>
             <w:pPr>
-              <w:pStyle w:val="ListParagraph"/>
-              <w:ind w:left="420"/>
               <w:rPr>
                 <w:lang w:val="en-CA"/>
               </w:rPr>
@@ -1768,7 +1961,7 @@
               <w:rPr>
                 <w:lang w:val="en-CA"/>
               </w:rPr>
-              <w:t>9.6</w:t>
+              <w:t>9.8</w:t>
             </w:r>
           </w:p>
         </w:tc>
@@ -1822,152 +2015,7 @@
           </w:p>
         </w:tc>
       </w:tr>
-      <w:tr>
-        <w:tc>
-          <w:tcPr>
-            <w:tcW w:w="1271" w:type="dxa"/>
-          </w:tcPr>
-          <w:p>
-            <w:pPr>
-              <w:rPr>
-                <w:lang w:val="en-CA"/>
-              </w:rPr>
-            </w:pPr>
-            <w:r>
-              <w:rPr>
-                <w:lang w:val="en-CA"/>
-              </w:rPr>
-              <w:t>9.7</w:t>
-            </w:r>
-          </w:p>
-        </w:tc>
-        <w:tc>
-          <w:tcPr>
-            <w:tcW w:w="2469" w:type="dxa"/>
-            <w:gridSpan w:val="2"/>
-          </w:tcPr>
-          <w:p>
-            <w:pPr>
-              <w:rPr>
-                <w:lang w:val="en-CA"/>
-              </w:rPr>
-            </w:pPr>
-          </w:p>
-        </w:tc>
-        <w:tc>
-          <w:tcPr>
-            <w:tcW w:w="1870" w:type="dxa"/>
-          </w:tcPr>
-          <w:p>
-            <w:pPr>
-              <w:rPr>
-                <w:lang w:val="en-CA"/>
-              </w:rPr>
-            </w:pPr>
-          </w:p>
-        </w:tc>
-        <w:tc>
-          <w:tcPr>
-            <w:tcW w:w="1870" w:type="dxa"/>
-          </w:tcPr>
-          <w:p>
-            <w:pPr>
-              <w:rPr>
-                <w:lang w:val="en-CA"/>
-              </w:rPr>
-            </w:pPr>
-          </w:p>
-        </w:tc>
-        <w:tc>
-          <w:tcPr>
-            <w:tcW w:w="1870" w:type="dxa"/>
-          </w:tcPr>
-          <w:p>
-            <w:pPr>
-              <w:rPr>
-                <w:lang w:val="en-CA"/>
-              </w:rPr>
-            </w:pPr>
-          </w:p>
-        </w:tc>
-      </w:tr>
-      <w:tr>
-        <w:tc>
-          <w:tcPr>
-            <w:tcW w:w="1271" w:type="dxa"/>
-          </w:tcPr>
-          <w:p>
-            <w:pPr>
-              <w:rPr>
-                <w:lang w:val="en-CA"/>
-              </w:rPr>
-            </w:pPr>
-            <w:r>
-              <w:rPr>
-                <w:lang w:val="en-CA"/>
-              </w:rPr>
-              <w:t>9.8</w:t>
-            </w:r>
-          </w:p>
-        </w:tc>
-        <w:tc>
-          <w:tcPr>
-            <w:tcW w:w="2469" w:type="dxa"/>
-            <w:gridSpan w:val="2"/>
-          </w:tcPr>
-          <w:p>
-            <w:pPr>
-              <w:rPr>
-                <w:lang w:val="en-CA"/>
-              </w:rPr>
-            </w:pPr>
-          </w:p>
-        </w:tc>
-        <w:tc>
-          <w:tcPr>
-            <w:tcW w:w="1870" w:type="dxa"/>
-          </w:tcPr>
-          <w:p>
-            <w:pPr>
-              <w:rPr>
-                <w:lang w:val="en-CA"/>
-              </w:rPr>
-            </w:pPr>
-          </w:p>
-        </w:tc>
-        <w:tc>
-          <w:tcPr>
-            <w:tcW w:w="1870" w:type="dxa"/>
-          </w:tcPr>
-          <w:p>
-            <w:pPr>
-              <w:rPr>
-                <w:lang w:val="en-CA"/>
-              </w:rPr>
-            </w:pPr>
-          </w:p>
-        </w:tc>
-        <w:tc>
-          <w:tcPr>
-            <w:tcW w:w="1870" w:type="dxa"/>
-          </w:tcPr>
-          <w:p>
-            <w:pPr>
-              <w:rPr>
-                <w:lang w:val="en-CA"/>
-              </w:rPr>
-            </w:pPr>
-          </w:p>
-        </w:tc>
-      </w:tr>
     </w:tbl>
-    <w:p>
-      <w:pPr>
-        <w:rPr>
-          <w:lang w:val="en-CA"/>
-        </w:rPr>
-      </w:pPr>
-    </w:p>
     <w:p>
       <w:pPr>
         <w:rPr>
@@ -2385,13 +2433,7 @@
               <w:rPr>
                 <w:lang w:val="en-CA"/>
               </w:rPr>
-              <w:t>13.</w:t>
-            </w:r>
-            <w:r>
-              <w:rPr>
-                <w:lang w:val="en-CA"/>
-              </w:rPr>
-              <w:t>2</w:t>
+              <w:t>13.2</w:t>
             </w:r>
           </w:p>
         </w:tc>
@@ -2485,13 +2527,7 @@
               <w:rPr>
                 <w:lang w:val="en-CA"/>
               </w:rPr>
-              <w:t>13.</w:t>
-            </w:r>
-            <w:r>
-              <w:rPr>
-                <w:lang w:val="en-CA"/>
-              </w:rPr>
-              <w:t>3</w:t>
+              <w:t>13.3</w:t>
             </w:r>
           </w:p>
         </w:tc>
@@ -2586,19 +2622,7 @@
               <w:rPr>
                 <w:lang w:val="en-CA"/>
               </w:rPr>
-              <w:t>13.</w:t>
-            </w:r>
-            <w:r>
-              <w:rPr>
-                <w:lang w:val="en-CA"/>
-              </w:rPr>
-              <w:t>4</w:t>
-            </w:r>
-            <w:r>
-              <w:rPr>
-                <w:lang w:val="en-CA"/>
-              </w:rPr>
-              <w:t xml:space="preserve"> </w:t>
+              <w:t xml:space="preserve">13.4 </w:t>
             </w:r>
           </w:p>
         </w:tc>
@@ -2692,13 +2716,7 @@
               <w:rPr>
                 <w:lang w:val="en-CA"/>
               </w:rPr>
-              <w:t>13.</w:t>
-            </w:r>
-            <w:r>
-              <w:rPr>
-                <w:lang w:val="en-CA"/>
-              </w:rPr>
-              <w:t>5</w:t>
+              <w:t>13.5</w:t>
             </w:r>
           </w:p>
         </w:tc>
@@ -2792,13 +2810,7 @@
               <w:rPr>
                 <w:lang w:val="en-CA"/>
               </w:rPr>
-              <w:t>13.</w:t>
-            </w:r>
-            <w:r>
-              <w:rPr>
-                <w:lang w:val="en-CA"/>
-              </w:rPr>
-              <w:t>6</w:t>
+              <w:t>13.6</w:t>
             </w:r>
           </w:p>
         </w:tc>
@@ -2892,13 +2904,7 @@
               <w:rPr>
                 <w:lang w:val="en-CA"/>
               </w:rPr>
-              <w:t>13.</w:t>
-            </w:r>
-            <w:r>
-              <w:rPr>
-                <w:lang w:val="en-CA"/>
-              </w:rPr>
-              <w:t>7</w:t>
+              <w:t>13.7</w:t>
             </w:r>
           </w:p>
         </w:tc>
@@ -2950,19 +2956,7 @@
                 <w:lang w:val="en-CA"/>
               </w:rPr>
               <w:lastRenderedPageBreak/>
-              <w:t xml:space="preserve">course with that </w:t>
-            </w:r>
-            <w:r>
-              <w:rPr>
-                <w:lang w:val="en-CA"/>
-              </w:rPr>
-              <w:t xml:space="preserve">description </w:t>
-            </w:r>
-            <w:r>
-              <w:rPr>
-                <w:lang w:val="en-CA"/>
-              </w:rPr>
-              <w:t>does not exist</w:t>
+              <w:t>course with that description does not exist</w:t>
             </w:r>
           </w:p>
         </w:tc>
@@ -3029,13 +3023,7 @@
                 <w:lang w:val="en-CA"/>
               </w:rPr>
               <w:lastRenderedPageBreak/>
-              <w:t>13.</w:t>
-            </w:r>
-            <w:r>
-              <w:rPr>
-                <w:lang w:val="en-CA"/>
-              </w:rPr>
-              <w:t>8</w:t>
+              <w:t>13.8</w:t>
             </w:r>
           </w:p>
         </w:tc>
@@ -3242,8 +3230,6 @@
               </w:rPr>
               <w:t>Pass</w:t>
             </w:r>
-            <w:bookmarkStart w:id="0" w:name="_GoBack"/>
-            <w:bookmarkEnd w:id="0"/>
           </w:p>
         </w:tc>
       </w:tr>
@@ -3287,13 +3273,7 @@
               <w:rPr>
                 <w:lang w:val="en-CA"/>
               </w:rPr>
-              <w:t xml:space="preserve">Administrator requests to </w:t>
-            </w:r>
-            <w:r>
-              <w:rPr>
-                <w:lang w:val="en-CA"/>
-              </w:rPr>
-              <w:t>update a course</w:t>
+              <w:t>Administrator requests to update a course</w:t>
             </w:r>
           </w:p>
         </w:tc>
@@ -3387,13 +3367,7 @@
               <w:rPr>
                 <w:lang w:val="en-CA"/>
               </w:rPr>
-              <w:t xml:space="preserve">Administrator </w:t>
-            </w:r>
-            <w:r>
-              <w:rPr>
-                <w:lang w:val="en-CA"/>
-              </w:rPr>
-              <w:t>edits the course code of a course</w:t>
+              <w:t>Administrator edits the course code of a course</w:t>
             </w:r>
           </w:p>
         </w:tc>
@@ -3494,13 +3468,7 @@
               <w:rPr>
                 <w:lang w:val="en-CA"/>
               </w:rPr>
-              <w:t xml:space="preserve">Administrator </w:t>
-            </w:r>
-            <w:r>
-              <w:rPr>
-                <w:lang w:val="en-CA"/>
-              </w:rPr>
-              <w:t>edits the course code of a course</w:t>
+              <w:t>Administrator edits the course code of a course</w:t>
             </w:r>
           </w:p>
         </w:tc>
@@ -3595,13 +3563,7 @@
               <w:rPr>
                 <w:lang w:val="en-CA"/>
               </w:rPr>
-              <w:t xml:space="preserve">Administrator </w:t>
-            </w:r>
-            <w:r>
-              <w:rPr>
-                <w:lang w:val="en-CA"/>
-              </w:rPr>
-              <w:t>edits the number of credits of a course</w:t>
+              <w:t>Administrator edits the number of credits of a course</w:t>
             </w:r>
           </w:p>
         </w:tc>
@@ -3696,13 +3658,7 @@
               <w:rPr>
                 <w:lang w:val="en-CA"/>
               </w:rPr>
-              <w:t xml:space="preserve">Administrator </w:t>
-            </w:r>
-            <w:r>
-              <w:rPr>
-                <w:lang w:val="en-CA"/>
-              </w:rPr>
-              <w:t>edits the type of the course</w:t>
+              <w:t>Administrator edits the type of the course</w:t>
             </w:r>
           </w:p>
         </w:tc>
@@ -3738,7 +3694,19 @@
               <w:rPr>
                 <w:lang w:val="en-CA"/>
               </w:rPr>
-              <w:t>Updated course details is displayed, and the course type is produced</w:t>
+              <w:t>Updated course details is displayed, and the</w:t>
+            </w:r>
+            <w:r>
+              <w:rPr>
+                <w:lang w:val="en-CA"/>
+              </w:rPr>
+              <w:t xml:space="preserve"> new</w:t>
+            </w:r>
+            <w:r>
+              <w:rPr>
+                <w:lang w:val="en-CA"/>
+              </w:rPr>
+              <w:t xml:space="preserve"> course type is produced</w:t>
             </w:r>
           </w:p>
         </w:tc>

</xml_diff>

<commit_message>
Revisions of tests and test cases
</commit_message>
<xml_diff>
--- a/Deliverable-3/TestCases_5_9_13.docx
+++ b/Deliverable-3/TestCases_5_9_13.docx
@@ -28,6 +28,7 @@
         </w:numPr>
         <w:rPr>
           <w:rFonts w:ascii="Times New Roman" w:hAnsi="Times New Roman" w:cs="Times New Roman"/>
+          <w:strike/>
           <w:sz w:val="28"/>
           <w:szCs w:val="28"/>
           <w:lang w:val="en-CA"/>
@@ -36,6 +37,7 @@
       <w:r>
         <w:rPr>
           <w:rFonts w:ascii="Times New Roman" w:hAnsi="Times New Roman" w:cs="Times New Roman"/>
+          <w:strike/>
           <w:sz w:val="28"/>
           <w:szCs w:val="28"/>
           <w:lang w:val="en-CA"/>
@@ -45,6 +47,7 @@
       <w:r>
         <w:rPr>
           <w:rFonts w:ascii="Times New Roman" w:hAnsi="Times New Roman" w:cs="Times New Roman"/>
+          <w:strike/>
           <w:sz w:val="28"/>
           <w:szCs w:val="28"/>
           <w:lang w:val="en-CA"/>
@@ -54,6 +57,7 @@
       <w:r>
         <w:rPr>
           <w:rFonts w:ascii="Times New Roman" w:hAnsi="Times New Roman" w:cs="Times New Roman"/>
+          <w:strike/>
           <w:sz w:val="28"/>
           <w:szCs w:val="28"/>
           <w:lang w:val="en-CA"/>
@@ -63,6 +67,7 @@
       <w:r>
         <w:rPr>
           <w:rFonts w:ascii="Times New Roman" w:hAnsi="Times New Roman" w:cs="Times New Roman"/>
+          <w:strike/>
           <w:sz w:val="28"/>
           <w:szCs w:val="28"/>
           <w:lang w:val="en-CA"/>
@@ -201,6 +206,7 @@
             <w:pPr>
               <w:rPr>
                 <w:b/>
+                <w:strike/>
                 <w:color w:val="FFFFFF" w:themeColor="background1"/>
                 <w:lang w:val="en-CA"/>
               </w:rPr>
@@ -208,6 +214,7 @@
             <w:r>
               <w:rPr>
                 <w:b/>
+                <w:strike/>
                 <w:color w:val="FFFFFF" w:themeColor="background1"/>
                 <w:lang w:val="en-CA"/>
               </w:rPr>
@@ -216,6 +223,7 @@
             <w:r>
               <w:rPr>
                 <w:b/>
+                <w:strike/>
                 <w:color w:val="FFFFFF" w:themeColor="background1"/>
                 <w:lang w:val="en-CA"/>
               </w:rPr>
@@ -233,6 +241,7 @@
             <w:pPr>
               <w:rPr>
                 <w:b/>
+                <w:strike/>
                 <w:color w:val="FFFFFF" w:themeColor="background1"/>
                 <w:lang w:val="en-CA"/>
               </w:rPr>
@@ -240,6 +249,7 @@
             <w:r>
               <w:rPr>
                 <w:b/>
+                <w:strike/>
                 <w:color w:val="FFFFFF" w:themeColor="background1"/>
                 <w:lang w:val="en-CA"/>
               </w:rPr>
@@ -257,11 +267,13 @@
           <w:p>
             <w:pPr>
               <w:rPr>
-                <w:lang w:val="en-CA"/>
-              </w:rPr>
-            </w:pPr>
-            <w:r>
-              <w:rPr>
+                <w:strike/>
+                <w:lang w:val="en-CA"/>
+              </w:rPr>
+            </w:pPr>
+            <w:r>
+              <w:rPr>
+                <w:strike/>
                 <w:lang w:val="en-CA"/>
               </w:rPr>
               <w:t>Test ID</w:t>
@@ -277,11 +289,13 @@
           <w:p>
             <w:pPr>
               <w:rPr>
-                <w:lang w:val="en-CA"/>
-              </w:rPr>
-            </w:pPr>
-            <w:r>
-              <w:rPr>
+                <w:strike/>
+                <w:lang w:val="en-CA"/>
+              </w:rPr>
+            </w:pPr>
+            <w:r>
+              <w:rPr>
+                <w:strike/>
                 <w:lang w:val="en-CA"/>
               </w:rPr>
               <w:t>Description</w:t>
@@ -296,11 +310,13 @@
           <w:p>
             <w:pPr>
               <w:rPr>
-                <w:lang w:val="en-CA"/>
-              </w:rPr>
-            </w:pPr>
-            <w:r>
-              <w:rPr>
+                <w:strike/>
+                <w:lang w:val="en-CA"/>
+              </w:rPr>
+            </w:pPr>
+            <w:r>
+              <w:rPr>
+                <w:strike/>
                 <w:lang w:val="en-CA"/>
               </w:rPr>
               <w:t>Expected Output</w:t>
@@ -315,11 +331,13 @@
           <w:p>
             <w:pPr>
               <w:rPr>
-                <w:lang w:val="en-CA"/>
-              </w:rPr>
-            </w:pPr>
-            <w:r>
-              <w:rPr>
+                <w:strike/>
+                <w:lang w:val="en-CA"/>
+              </w:rPr>
+            </w:pPr>
+            <w:r>
+              <w:rPr>
+                <w:strike/>
                 <w:lang w:val="en-CA"/>
               </w:rPr>
               <w:t>Actual Output</w:t>
@@ -334,11 +352,13 @@
           <w:p>
             <w:pPr>
               <w:rPr>
-                <w:lang w:val="en-CA"/>
-              </w:rPr>
-            </w:pPr>
-            <w:r>
-              <w:rPr>
+                <w:strike/>
+                <w:lang w:val="en-CA"/>
+              </w:rPr>
+            </w:pPr>
+            <w:r>
+              <w:rPr>
+                <w:strike/>
                 <w:lang w:val="en-CA"/>
               </w:rPr>
               <w:t>Result</w:t>
@@ -354,11 +374,13 @@
           <w:p>
             <w:pPr>
               <w:rPr>
-                <w:lang w:val="en-CA"/>
-              </w:rPr>
-            </w:pPr>
-            <w:r>
-              <w:rPr>
+                <w:strike/>
+                <w:lang w:val="en-CA"/>
+              </w:rPr>
+            </w:pPr>
+            <w:r>
+              <w:rPr>
+                <w:strike/>
                 <w:lang w:val="en-CA"/>
               </w:rPr>
               <w:t>5.1</w:t>
@@ -373,17 +395,20 @@
           <w:p>
             <w:pPr>
               <w:rPr>
-                <w:lang w:val="en-CA"/>
-              </w:rPr>
-            </w:pPr>
-            <w:r>
-              <w:rPr>
+                <w:strike/>
+                <w:lang w:val="en-CA"/>
+              </w:rPr>
+            </w:pPr>
+            <w:r>
+              <w:rPr>
+                <w:strike/>
                 <w:lang w:val="en-CA"/>
               </w:rPr>
               <w:t>Student requests to view course sequence</w:t>
             </w:r>
             <w:r>
               <w:rPr>
+                <w:strike/>
                 <w:lang w:val="en-CA"/>
               </w:rPr>
               <w:t xml:space="preserve"> with no saved schedule</w:t>
@@ -397,11 +422,13 @@
           <w:p>
             <w:pPr>
               <w:rPr>
-                <w:lang w:val="en-CA"/>
-              </w:rPr>
-            </w:pPr>
-            <w:r>
-              <w:rPr>
+                <w:strike/>
+                <w:lang w:val="en-CA"/>
+              </w:rPr>
+            </w:pPr>
+            <w:r>
+              <w:rPr>
+                <w:strike/>
                 <w:lang w:val="en-CA"/>
               </w:rPr>
               <w:t>Course sequence is displayed</w:t>
@@ -441,11 +468,13 @@
           <w:p>
             <w:pPr>
               <w:rPr>
-                <w:lang w:val="en-CA"/>
-              </w:rPr>
-            </w:pPr>
-            <w:r>
-              <w:rPr>
+                <w:strike/>
+                <w:lang w:val="en-CA"/>
+              </w:rPr>
+            </w:pPr>
+            <w:r>
+              <w:rPr>
+                <w:strike/>
                 <w:lang w:val="en-CA"/>
               </w:rPr>
               <w:t>5.2</w:t>
@@ -460,17 +489,20 @@
           <w:p>
             <w:pPr>
               <w:rPr>
-                <w:lang w:val="en-CA"/>
-              </w:rPr>
-            </w:pPr>
-            <w:r>
-              <w:rPr>
+                <w:strike/>
+                <w:lang w:val="en-CA"/>
+              </w:rPr>
+            </w:pPr>
+            <w:r>
+              <w:rPr>
+                <w:strike/>
                 <w:lang w:val="en-CA"/>
               </w:rPr>
               <w:t xml:space="preserve">Student requests to view course sequence after </w:t>
             </w:r>
             <w:r>
               <w:rPr>
+                <w:strike/>
                 <w:lang w:val="en-CA"/>
               </w:rPr>
               <w:t>adding a course</w:t>
@@ -484,11 +516,13 @@
           <w:p>
             <w:pPr>
               <w:rPr>
-                <w:lang w:val="en-CA"/>
-              </w:rPr>
-            </w:pPr>
-            <w:r>
-              <w:rPr>
+                <w:strike/>
+                <w:lang w:val="en-CA"/>
+              </w:rPr>
+            </w:pPr>
+            <w:r>
+              <w:rPr>
+                <w:strike/>
                 <w:lang w:val="en-CA"/>
               </w:rPr>
               <w:t>Course sequence is displayed</w:t>
@@ -531,17 +565,20 @@
           <w:p>
             <w:pPr>
               <w:rPr>
-                <w:lang w:val="en-CA"/>
-              </w:rPr>
-            </w:pPr>
-            <w:r>
-              <w:rPr>
+                <w:strike/>
+                <w:lang w:val="en-CA"/>
+              </w:rPr>
+            </w:pPr>
+            <w:r>
+              <w:rPr>
+                <w:strike/>
                 <w:lang w:val="en-CA"/>
               </w:rPr>
               <w:t>5.3</w:t>
             </w:r>
             <w:r>
               <w:rPr>
+                <w:strike/>
                 <w:lang w:val="en-CA"/>
               </w:rPr>
               <w:t xml:space="preserve"> </w:t>
@@ -556,11 +593,13 @@
           <w:p>
             <w:pPr>
               <w:rPr>
-                <w:lang w:val="en-CA"/>
-              </w:rPr>
-            </w:pPr>
-            <w:r>
-              <w:rPr>
+                <w:strike/>
+                <w:lang w:val="en-CA"/>
+              </w:rPr>
+            </w:pPr>
+            <w:r>
+              <w:rPr>
+                <w:strike/>
                 <w:lang w:val="en-CA"/>
               </w:rPr>
               <w:t>Student requests to view course sequence after dropping a course</w:t>
@@ -574,11 +613,13 @@
           <w:p>
             <w:pPr>
               <w:rPr>
-                <w:lang w:val="en-CA"/>
-              </w:rPr>
-            </w:pPr>
-            <w:r>
-              <w:rPr>
+                <w:strike/>
+                <w:lang w:val="en-CA"/>
+              </w:rPr>
+            </w:pPr>
+            <w:r>
+              <w:rPr>
+                <w:strike/>
                 <w:lang w:val="en-CA"/>
               </w:rPr>
               <w:t>Course sequence is displayed</w:t>
@@ -620,11 +661,13 @@
           <w:p>
             <w:pPr>
               <w:rPr>
-                <w:lang w:val="en-CA"/>
-              </w:rPr>
-            </w:pPr>
-            <w:r>
-              <w:rPr>
+                <w:strike/>
+                <w:lang w:val="en-CA"/>
+              </w:rPr>
+            </w:pPr>
+            <w:r>
+              <w:rPr>
+                <w:strike/>
                 <w:lang w:val="en-CA"/>
               </w:rPr>
               <w:t>5.4</w:t>
@@ -639,11 +682,13 @@
           <w:p>
             <w:pPr>
               <w:rPr>
-                <w:lang w:val="en-CA"/>
-              </w:rPr>
-            </w:pPr>
-            <w:r>
-              <w:rPr>
+                <w:strike/>
+                <w:lang w:val="en-CA"/>
+              </w:rPr>
+            </w:pPr>
+            <w:r>
+              <w:rPr>
+                <w:strike/>
                 <w:lang w:val="en-CA"/>
               </w:rPr>
               <w:t>Student requests to view course sequence after dropping all courses</w:t>
@@ -657,11 +702,13 @@
           <w:p>
             <w:pPr>
               <w:rPr>
-                <w:lang w:val="en-CA"/>
-              </w:rPr>
-            </w:pPr>
-            <w:r>
-              <w:rPr>
+                <w:strike/>
+                <w:lang w:val="en-CA"/>
+              </w:rPr>
+            </w:pPr>
+            <w:r>
+              <w:rPr>
+                <w:strike/>
                 <w:lang w:val="en-CA"/>
               </w:rPr>
               <w:t>Course sequence is displayed</w:t>
@@ -676,284 +723,6 @@
             <w:pPr>
               <w:pStyle w:val="ListParagraph"/>
               <w:ind w:left="420"/>
-              <w:rPr>
-                <w:lang w:val="en-CA"/>
-              </w:rPr>
-            </w:pPr>
-          </w:p>
-        </w:tc>
-        <w:tc>
-          <w:tcPr>
-            <w:tcW w:w="1870" w:type="dxa"/>
-          </w:tcPr>
-          <w:p>
-            <w:pPr>
-              <w:rPr>
-                <w:lang w:val="en-CA"/>
-              </w:rPr>
-            </w:pPr>
-          </w:p>
-        </w:tc>
-      </w:tr>
-      <w:tr>
-        <w:tc>
-          <w:tcPr>
-            <w:tcW w:w="1271" w:type="dxa"/>
-          </w:tcPr>
-          <w:p>
-            <w:pPr>
-              <w:rPr>
-                <w:lang w:val="en-CA"/>
-              </w:rPr>
-            </w:pPr>
-            <w:r>
-              <w:rPr>
-                <w:lang w:val="en-CA"/>
-              </w:rPr>
-              <w:t>5.5</w:t>
-            </w:r>
-          </w:p>
-        </w:tc>
-        <w:tc>
-          <w:tcPr>
-            <w:tcW w:w="2469" w:type="dxa"/>
-            <w:gridSpan w:val="2"/>
-          </w:tcPr>
-          <w:p>
-            <w:pPr>
-              <w:rPr>
-                <w:lang w:val="en-CA"/>
-              </w:rPr>
-            </w:pPr>
-          </w:p>
-        </w:tc>
-        <w:tc>
-          <w:tcPr>
-            <w:tcW w:w="1870" w:type="dxa"/>
-          </w:tcPr>
-          <w:p>
-            <w:pPr>
-              <w:rPr>
-                <w:lang w:val="en-CA"/>
-              </w:rPr>
-            </w:pPr>
-          </w:p>
-        </w:tc>
-        <w:tc>
-          <w:tcPr>
-            <w:tcW w:w="1870" w:type="dxa"/>
-          </w:tcPr>
-          <w:p>
-            <w:pPr>
-              <w:pStyle w:val="ListParagraph"/>
-              <w:ind w:left="420"/>
-              <w:rPr>
-                <w:lang w:val="en-CA"/>
-              </w:rPr>
-            </w:pPr>
-          </w:p>
-        </w:tc>
-        <w:tc>
-          <w:tcPr>
-            <w:tcW w:w="1870" w:type="dxa"/>
-          </w:tcPr>
-          <w:p>
-            <w:pPr>
-              <w:rPr>
-                <w:lang w:val="en-CA"/>
-              </w:rPr>
-            </w:pPr>
-          </w:p>
-        </w:tc>
-      </w:tr>
-      <w:tr>
-        <w:tc>
-          <w:tcPr>
-            <w:tcW w:w="1271" w:type="dxa"/>
-          </w:tcPr>
-          <w:p>
-            <w:pPr>
-              <w:rPr>
-                <w:lang w:val="en-CA"/>
-              </w:rPr>
-            </w:pPr>
-            <w:r>
-              <w:rPr>
-                <w:lang w:val="en-CA"/>
-              </w:rPr>
-              <w:t>5.6</w:t>
-            </w:r>
-          </w:p>
-        </w:tc>
-        <w:tc>
-          <w:tcPr>
-            <w:tcW w:w="2469" w:type="dxa"/>
-            <w:gridSpan w:val="2"/>
-          </w:tcPr>
-          <w:p>
-            <w:pPr>
-              <w:rPr>
-                <w:lang w:val="en-CA"/>
-              </w:rPr>
-            </w:pPr>
-          </w:p>
-        </w:tc>
-        <w:tc>
-          <w:tcPr>
-            <w:tcW w:w="1870" w:type="dxa"/>
-          </w:tcPr>
-          <w:p>
-            <w:pPr>
-              <w:rPr>
-                <w:lang w:val="en-CA"/>
-              </w:rPr>
-            </w:pPr>
-          </w:p>
-        </w:tc>
-        <w:tc>
-          <w:tcPr>
-            <w:tcW w:w="1870" w:type="dxa"/>
-          </w:tcPr>
-          <w:p>
-            <w:pPr>
-              <w:rPr>
-                <w:lang w:val="en-CA"/>
-              </w:rPr>
-            </w:pPr>
-          </w:p>
-        </w:tc>
-        <w:tc>
-          <w:tcPr>
-            <w:tcW w:w="1870" w:type="dxa"/>
-          </w:tcPr>
-          <w:p>
-            <w:pPr>
-              <w:rPr>
-                <w:lang w:val="en-CA"/>
-              </w:rPr>
-            </w:pPr>
-          </w:p>
-        </w:tc>
-      </w:tr>
-      <w:tr>
-        <w:tc>
-          <w:tcPr>
-            <w:tcW w:w="1271" w:type="dxa"/>
-          </w:tcPr>
-          <w:p>
-            <w:pPr>
-              <w:rPr>
-                <w:lang w:val="en-CA"/>
-              </w:rPr>
-            </w:pPr>
-            <w:r>
-              <w:rPr>
-                <w:lang w:val="en-CA"/>
-              </w:rPr>
-              <w:t>5.7</w:t>
-            </w:r>
-          </w:p>
-        </w:tc>
-        <w:tc>
-          <w:tcPr>
-            <w:tcW w:w="2469" w:type="dxa"/>
-            <w:gridSpan w:val="2"/>
-          </w:tcPr>
-          <w:p>
-            <w:pPr>
-              <w:rPr>
-                <w:lang w:val="en-CA"/>
-              </w:rPr>
-            </w:pPr>
-          </w:p>
-        </w:tc>
-        <w:tc>
-          <w:tcPr>
-            <w:tcW w:w="1870" w:type="dxa"/>
-          </w:tcPr>
-          <w:p>
-            <w:pPr>
-              <w:rPr>
-                <w:lang w:val="en-CA"/>
-              </w:rPr>
-            </w:pPr>
-          </w:p>
-        </w:tc>
-        <w:tc>
-          <w:tcPr>
-            <w:tcW w:w="1870" w:type="dxa"/>
-          </w:tcPr>
-          <w:p>
-            <w:pPr>
-              <w:rPr>
-                <w:lang w:val="en-CA"/>
-              </w:rPr>
-            </w:pPr>
-          </w:p>
-        </w:tc>
-        <w:tc>
-          <w:tcPr>
-            <w:tcW w:w="1870" w:type="dxa"/>
-          </w:tcPr>
-          <w:p>
-            <w:pPr>
-              <w:rPr>
-                <w:lang w:val="en-CA"/>
-              </w:rPr>
-            </w:pPr>
-          </w:p>
-        </w:tc>
-      </w:tr>
-      <w:tr>
-        <w:tc>
-          <w:tcPr>
-            <w:tcW w:w="1271" w:type="dxa"/>
-          </w:tcPr>
-          <w:p>
-            <w:pPr>
-              <w:rPr>
-                <w:lang w:val="en-CA"/>
-              </w:rPr>
-            </w:pPr>
-            <w:r>
-              <w:rPr>
-                <w:lang w:val="en-CA"/>
-              </w:rPr>
-              <w:t>5.8</w:t>
-            </w:r>
-          </w:p>
-        </w:tc>
-        <w:tc>
-          <w:tcPr>
-            <w:tcW w:w="2469" w:type="dxa"/>
-            <w:gridSpan w:val="2"/>
-          </w:tcPr>
-          <w:p>
-            <w:pPr>
-              <w:rPr>
-                <w:lang w:val="en-CA"/>
-              </w:rPr>
-            </w:pPr>
-          </w:p>
-        </w:tc>
-        <w:tc>
-          <w:tcPr>
-            <w:tcW w:w="1870" w:type="dxa"/>
-          </w:tcPr>
-          <w:p>
-            <w:pPr>
-              <w:rPr>
-                <w:lang w:val="en-CA"/>
-              </w:rPr>
-            </w:pPr>
-          </w:p>
-        </w:tc>
-        <w:tc>
-          <w:tcPr>
-            <w:tcW w:w="1870" w:type="dxa"/>
-          </w:tcPr>
-          <w:p>
-            <w:pPr>
               <w:rPr>
                 <w:lang w:val="en-CA"/>
               </w:rPr>
@@ -1174,6 +943,7 @@
                 <w:color w:val="FFFFFF" w:themeColor="background1"/>
                 <w:lang w:val="en-CA"/>
               </w:rPr>
+              <w:lastRenderedPageBreak/>
               <w:t>UC</w:t>
             </w:r>
             <w:r>
@@ -1411,7 +1181,6 @@
                 <w:lang w:val="en-CA"/>
               </w:rPr>
             </w:pPr>
-            <w:bookmarkStart w:id="0" w:name="_GoBack"/>
             <w:r>
               <w:rPr>
                 <w:color w:val="00B050"/>
@@ -1419,7 +1188,6 @@
               </w:rPr>
               <w:t>Pass</w:t>
             </w:r>
-            <w:bookmarkEnd w:id="0"/>
           </w:p>
         </w:tc>
       </w:tr>
@@ -1666,356 +1434,84 @@
           </w:p>
         </w:tc>
       </w:tr>
-      <w:tr>
-        <w:tc>
-          <w:tcPr>
-            <w:tcW w:w="1271" w:type="dxa"/>
-          </w:tcPr>
-          <w:p>
-            <w:pPr>
-              <w:rPr>
-                <w:lang w:val="en-CA"/>
-              </w:rPr>
-            </w:pPr>
-            <w:r>
-              <w:rPr>
-                <w:lang w:val="en-CA"/>
-              </w:rPr>
-              <w:t>9.4</w:t>
-            </w:r>
-          </w:p>
-        </w:tc>
-        <w:tc>
-          <w:tcPr>
-            <w:tcW w:w="2469" w:type="dxa"/>
-            <w:gridSpan w:val="2"/>
-          </w:tcPr>
-          <w:p>
-            <w:pPr>
-              <w:rPr>
-                <w:lang w:val="en-CA"/>
-              </w:rPr>
-            </w:pPr>
-          </w:p>
-        </w:tc>
-        <w:tc>
-          <w:tcPr>
-            <w:tcW w:w="1870" w:type="dxa"/>
-          </w:tcPr>
-          <w:p>
-            <w:pPr>
-              <w:rPr>
-                <w:lang w:val="en-CA"/>
-              </w:rPr>
-            </w:pPr>
-          </w:p>
-        </w:tc>
-        <w:tc>
-          <w:tcPr>
-            <w:tcW w:w="1870" w:type="dxa"/>
-          </w:tcPr>
-          <w:p>
-            <w:pPr>
-              <w:pStyle w:val="ListParagraph"/>
-              <w:ind w:left="420"/>
-              <w:rPr>
-                <w:lang w:val="en-CA"/>
-              </w:rPr>
-            </w:pPr>
-          </w:p>
-        </w:tc>
-        <w:tc>
-          <w:tcPr>
-            <w:tcW w:w="1870" w:type="dxa"/>
-          </w:tcPr>
-          <w:p>
-            <w:pPr>
-              <w:rPr>
-                <w:lang w:val="en-CA"/>
-              </w:rPr>
-            </w:pPr>
-          </w:p>
-        </w:tc>
-      </w:tr>
-      <w:tr>
-        <w:tc>
-          <w:tcPr>
-            <w:tcW w:w="1271" w:type="dxa"/>
-          </w:tcPr>
-          <w:p>
-            <w:pPr>
-              <w:rPr>
-                <w:lang w:val="en-CA"/>
-              </w:rPr>
-            </w:pPr>
-            <w:r>
-              <w:rPr>
-                <w:lang w:val="en-CA"/>
-              </w:rPr>
-              <w:t>9.5</w:t>
-            </w:r>
-          </w:p>
-        </w:tc>
-        <w:tc>
-          <w:tcPr>
-            <w:tcW w:w="2469" w:type="dxa"/>
-            <w:gridSpan w:val="2"/>
-          </w:tcPr>
-          <w:p>
-            <w:pPr>
-              <w:rPr>
-                <w:lang w:val="en-CA"/>
-              </w:rPr>
-            </w:pPr>
-          </w:p>
-        </w:tc>
-        <w:tc>
-          <w:tcPr>
-            <w:tcW w:w="1870" w:type="dxa"/>
-          </w:tcPr>
-          <w:p>
-            <w:pPr>
-              <w:rPr>
-                <w:lang w:val="en-CA"/>
-              </w:rPr>
-            </w:pPr>
-          </w:p>
-        </w:tc>
-        <w:tc>
-          <w:tcPr>
-            <w:tcW w:w="1870" w:type="dxa"/>
-          </w:tcPr>
-          <w:p>
-            <w:pPr>
-              <w:pStyle w:val="ListParagraph"/>
-              <w:ind w:left="420"/>
-              <w:rPr>
-                <w:lang w:val="en-CA"/>
-              </w:rPr>
-            </w:pPr>
-          </w:p>
-        </w:tc>
-        <w:tc>
-          <w:tcPr>
-            <w:tcW w:w="1870" w:type="dxa"/>
-          </w:tcPr>
-          <w:p>
-            <w:pPr>
-              <w:rPr>
-                <w:lang w:val="en-CA"/>
-              </w:rPr>
-            </w:pPr>
-          </w:p>
-        </w:tc>
-      </w:tr>
-      <w:tr>
-        <w:tc>
-          <w:tcPr>
-            <w:tcW w:w="1271" w:type="dxa"/>
-          </w:tcPr>
-          <w:p>
-            <w:pPr>
-              <w:rPr>
-                <w:lang w:val="en-CA"/>
-              </w:rPr>
-            </w:pPr>
-            <w:r>
-              <w:rPr>
-                <w:lang w:val="en-CA"/>
-              </w:rPr>
-              <w:t>9.6</w:t>
-            </w:r>
-          </w:p>
-        </w:tc>
-        <w:tc>
-          <w:tcPr>
-            <w:tcW w:w="2469" w:type="dxa"/>
-            <w:gridSpan w:val="2"/>
-          </w:tcPr>
-          <w:p>
-            <w:pPr>
-              <w:rPr>
-                <w:lang w:val="en-CA"/>
-              </w:rPr>
-            </w:pPr>
-          </w:p>
-        </w:tc>
-        <w:tc>
-          <w:tcPr>
-            <w:tcW w:w="1870" w:type="dxa"/>
-          </w:tcPr>
-          <w:p>
-            <w:pPr>
-              <w:rPr>
-                <w:lang w:val="en-CA"/>
-              </w:rPr>
-            </w:pPr>
-          </w:p>
-        </w:tc>
-        <w:tc>
-          <w:tcPr>
-            <w:tcW w:w="1870" w:type="dxa"/>
-          </w:tcPr>
-          <w:p>
-            <w:pPr>
-              <w:rPr>
-                <w:lang w:val="en-CA"/>
-              </w:rPr>
-            </w:pPr>
-          </w:p>
-        </w:tc>
-        <w:tc>
-          <w:tcPr>
-            <w:tcW w:w="1870" w:type="dxa"/>
-          </w:tcPr>
-          <w:p>
-            <w:pPr>
-              <w:rPr>
-                <w:lang w:val="en-CA"/>
-              </w:rPr>
-            </w:pPr>
-          </w:p>
-        </w:tc>
-      </w:tr>
-      <w:tr>
-        <w:tc>
-          <w:tcPr>
-            <w:tcW w:w="1271" w:type="dxa"/>
-          </w:tcPr>
-          <w:p>
-            <w:pPr>
-              <w:rPr>
-                <w:lang w:val="en-CA"/>
-              </w:rPr>
-            </w:pPr>
-            <w:r>
-              <w:rPr>
-                <w:lang w:val="en-CA"/>
-              </w:rPr>
-              <w:t>9.7</w:t>
-            </w:r>
-          </w:p>
-        </w:tc>
-        <w:tc>
-          <w:tcPr>
-            <w:tcW w:w="2469" w:type="dxa"/>
-            <w:gridSpan w:val="2"/>
-          </w:tcPr>
-          <w:p>
-            <w:pPr>
-              <w:rPr>
-                <w:lang w:val="en-CA"/>
-              </w:rPr>
-            </w:pPr>
-          </w:p>
-        </w:tc>
-        <w:tc>
-          <w:tcPr>
-            <w:tcW w:w="1870" w:type="dxa"/>
-          </w:tcPr>
-          <w:p>
-            <w:pPr>
-              <w:rPr>
-                <w:lang w:val="en-CA"/>
-              </w:rPr>
-            </w:pPr>
-          </w:p>
-        </w:tc>
-        <w:tc>
-          <w:tcPr>
-            <w:tcW w:w="1870" w:type="dxa"/>
-          </w:tcPr>
-          <w:p>
-            <w:pPr>
-              <w:rPr>
-                <w:lang w:val="en-CA"/>
-              </w:rPr>
-            </w:pPr>
-          </w:p>
-        </w:tc>
-        <w:tc>
-          <w:tcPr>
-            <w:tcW w:w="1870" w:type="dxa"/>
-          </w:tcPr>
-          <w:p>
-            <w:pPr>
-              <w:rPr>
-                <w:lang w:val="en-CA"/>
-              </w:rPr>
-            </w:pPr>
-          </w:p>
-        </w:tc>
-      </w:tr>
-      <w:tr>
-        <w:tc>
-          <w:tcPr>
-            <w:tcW w:w="1271" w:type="dxa"/>
-          </w:tcPr>
-          <w:p>
-            <w:pPr>
-              <w:rPr>
-                <w:lang w:val="en-CA"/>
-              </w:rPr>
-            </w:pPr>
-            <w:r>
-              <w:rPr>
-                <w:lang w:val="en-CA"/>
-              </w:rPr>
-              <w:t>9.8</w:t>
-            </w:r>
-          </w:p>
-        </w:tc>
-        <w:tc>
-          <w:tcPr>
-            <w:tcW w:w="2469" w:type="dxa"/>
-            <w:gridSpan w:val="2"/>
-          </w:tcPr>
-          <w:p>
-            <w:pPr>
-              <w:rPr>
-                <w:lang w:val="en-CA"/>
-              </w:rPr>
-            </w:pPr>
-          </w:p>
-        </w:tc>
-        <w:tc>
-          <w:tcPr>
-            <w:tcW w:w="1870" w:type="dxa"/>
-          </w:tcPr>
-          <w:p>
-            <w:pPr>
-              <w:rPr>
-                <w:lang w:val="en-CA"/>
-              </w:rPr>
-            </w:pPr>
-          </w:p>
-        </w:tc>
-        <w:tc>
-          <w:tcPr>
-            <w:tcW w:w="1870" w:type="dxa"/>
-          </w:tcPr>
-          <w:p>
-            <w:pPr>
-              <w:rPr>
-                <w:lang w:val="en-CA"/>
-              </w:rPr>
-            </w:pPr>
-          </w:p>
-        </w:tc>
-        <w:tc>
-          <w:tcPr>
-            <w:tcW w:w="1870" w:type="dxa"/>
-          </w:tcPr>
-          <w:p>
-            <w:pPr>
-              <w:rPr>
-                <w:lang w:val="en-CA"/>
-              </w:rPr>
-            </w:pPr>
-          </w:p>
-        </w:tc>
-      </w:tr>
     </w:tbl>
+    <w:p>
+      <w:pPr>
+        <w:rPr>
+          <w:lang w:val="en-CA"/>
+        </w:rPr>
+      </w:pPr>
+    </w:p>
+    <w:p>
+      <w:pPr>
+        <w:rPr>
+          <w:lang w:val="en-CA"/>
+        </w:rPr>
+      </w:pPr>
+    </w:p>
+    <w:p>
+      <w:pPr>
+        <w:rPr>
+          <w:lang w:val="en-CA"/>
+        </w:rPr>
+      </w:pPr>
+    </w:p>
+    <w:p>
+      <w:pPr>
+        <w:rPr>
+          <w:lang w:val="en-CA"/>
+        </w:rPr>
+      </w:pPr>
+    </w:p>
+    <w:p>
+      <w:pPr>
+        <w:rPr>
+          <w:lang w:val="en-CA"/>
+        </w:rPr>
+      </w:pPr>
+    </w:p>
+    <w:p>
+      <w:pPr>
+        <w:rPr>
+          <w:lang w:val="en-CA"/>
+        </w:rPr>
+      </w:pPr>
+    </w:p>
+    <w:p>
+      <w:pPr>
+        <w:rPr>
+          <w:lang w:val="en-CA"/>
+        </w:rPr>
+      </w:pPr>
+    </w:p>
+    <w:p>
+      <w:pPr>
+        <w:rPr>
+          <w:lang w:val="en-CA"/>
+        </w:rPr>
+      </w:pPr>
+    </w:p>
+    <w:p>
+      <w:pPr>
+        <w:rPr>
+          <w:lang w:val="en-CA"/>
+        </w:rPr>
+      </w:pPr>
+    </w:p>
+    <w:p>
+      <w:pPr>
+        <w:rPr>
+          <w:lang w:val="en-CA"/>
+        </w:rPr>
+      </w:pPr>
+    </w:p>
+    <w:p>
+      <w:pPr>
+        <w:rPr>
+          <w:lang w:val="en-CA"/>
+        </w:rPr>
+      </w:pPr>
+    </w:p>
     <w:p>
       <w:pPr>
         <w:rPr>
@@ -2152,17 +1648,16 @@
     <w:tbl>
       <w:tblPr>
         <w:tblStyle w:val="TableGrid"/>
-        <w:tblpPr w:leftFromText="180" w:rightFromText="180" w:vertAnchor="page" w:horzAnchor="margin" w:tblpY="1891"/>
-        <w:tblW w:w="0" w:type="auto"/>
+        <w:tblW w:w="5000" w:type="pct"/>
         <w:tblLook w:val="04A0" w:firstRow="1" w:lastRow="0" w:firstColumn="1" w:lastColumn="0" w:noHBand="0" w:noVBand="1"/>
       </w:tblPr>
       <w:tblGrid>
-        <w:gridCol w:w="1271"/>
-        <w:gridCol w:w="599"/>
-        <w:gridCol w:w="1870"/>
-        <w:gridCol w:w="1870"/>
-        <w:gridCol w:w="1870"/>
-        <w:gridCol w:w="1870"/>
+        <w:gridCol w:w="1303"/>
+        <w:gridCol w:w="613"/>
+        <w:gridCol w:w="1915"/>
+        <w:gridCol w:w="1915"/>
+        <w:gridCol w:w="1915"/>
+        <w:gridCol w:w="1915"/>
       </w:tblGrid>
       <w:tr>
         <w:trPr>
@@ -2170,7 +1665,7 @@
         </w:trPr>
         <w:tc>
           <w:tcPr>
-            <w:tcW w:w="1870" w:type="dxa"/>
+            <w:tcW w:w="1000" w:type="pct"/>
             <w:gridSpan w:val="2"/>
             <w:shd w:val="clear" w:color="auto" w:fill="244061" w:themeFill="accent1" w:themeFillShade="80"/>
           </w:tcPr>
@@ -2202,7 +1697,7 @@
         </w:tc>
         <w:tc>
           <w:tcPr>
-            <w:tcW w:w="7480" w:type="dxa"/>
+            <w:tcW w:w="4000" w:type="pct"/>
             <w:gridSpan w:val="4"/>
             <w:shd w:val="clear" w:color="auto" w:fill="244061" w:themeFill="accent1" w:themeFillShade="80"/>
           </w:tcPr>
@@ -2228,7 +1723,7 @@
       <w:tr>
         <w:tc>
           <w:tcPr>
-            <w:tcW w:w="1271" w:type="dxa"/>
+            <w:tcW w:w="680" w:type="pct"/>
             <w:shd w:val="clear" w:color="auto" w:fill="95B3D7" w:themeFill="accent1" w:themeFillTint="99"/>
           </w:tcPr>
           <w:p>
@@ -2247,7 +1742,7 @@
         </w:tc>
         <w:tc>
           <w:tcPr>
-            <w:tcW w:w="2469" w:type="dxa"/>
+            <w:tcW w:w="1320" w:type="pct"/>
             <w:gridSpan w:val="2"/>
             <w:shd w:val="clear" w:color="auto" w:fill="95B3D7" w:themeFill="accent1" w:themeFillTint="99"/>
           </w:tcPr>
@@ -2267,7 +1762,7 @@
         </w:tc>
         <w:tc>
           <w:tcPr>
-            <w:tcW w:w="1870" w:type="dxa"/>
+            <w:tcW w:w="1000" w:type="pct"/>
             <w:shd w:val="clear" w:color="auto" w:fill="95B3D7" w:themeFill="accent1" w:themeFillTint="99"/>
           </w:tcPr>
           <w:p>
@@ -2286,7 +1781,7 @@
         </w:tc>
         <w:tc>
           <w:tcPr>
-            <w:tcW w:w="1870" w:type="dxa"/>
+            <w:tcW w:w="1000" w:type="pct"/>
             <w:shd w:val="clear" w:color="auto" w:fill="95B3D7" w:themeFill="accent1" w:themeFillTint="99"/>
           </w:tcPr>
           <w:p>
@@ -2305,7 +1800,7 @@
         </w:tc>
         <w:tc>
           <w:tcPr>
-            <w:tcW w:w="1870" w:type="dxa"/>
+            <w:tcW w:w="1000" w:type="pct"/>
             <w:shd w:val="clear" w:color="auto" w:fill="95B3D7" w:themeFill="accent1" w:themeFillTint="99"/>
           </w:tcPr>
           <w:p>
@@ -2326,7 +1821,7 @@
       <w:tr>
         <w:tc>
           <w:tcPr>
-            <w:tcW w:w="1271" w:type="dxa"/>
+            <w:tcW w:w="680" w:type="pct"/>
           </w:tcPr>
           <w:p>
             <w:pPr>
@@ -2344,7 +1839,7 @@
         </w:tc>
         <w:tc>
           <w:tcPr>
-            <w:tcW w:w="2469" w:type="dxa"/>
+            <w:tcW w:w="1320" w:type="pct"/>
             <w:gridSpan w:val="2"/>
           </w:tcPr>
           <w:p>
@@ -2363,7 +1858,7 @@
         </w:tc>
         <w:tc>
           <w:tcPr>
-            <w:tcW w:w="1870" w:type="dxa"/>
+            <w:tcW w:w="1000" w:type="pct"/>
           </w:tcPr>
           <w:p>
             <w:pPr>
@@ -2381,7 +1876,7 @@
         </w:tc>
         <w:tc>
           <w:tcPr>
-            <w:tcW w:w="1870" w:type="dxa"/>
+            <w:tcW w:w="1000" w:type="pct"/>
           </w:tcPr>
           <w:p>
             <w:pPr>
@@ -2399,7 +1894,7 @@
         </w:tc>
         <w:tc>
           <w:tcPr>
-            <w:tcW w:w="1870" w:type="dxa"/>
+            <w:tcW w:w="1000" w:type="pct"/>
           </w:tcPr>
           <w:p>
             <w:pPr>
@@ -2421,7 +1916,7 @@
       <w:tr>
         <w:tc>
           <w:tcPr>
-            <w:tcW w:w="1271" w:type="dxa"/>
+            <w:tcW w:w="680" w:type="pct"/>
           </w:tcPr>
           <w:p>
             <w:pPr>
@@ -2439,7 +1934,7 @@
         </w:tc>
         <w:tc>
           <w:tcPr>
-            <w:tcW w:w="2469" w:type="dxa"/>
+            <w:tcW w:w="1320" w:type="pct"/>
             <w:gridSpan w:val="2"/>
           </w:tcPr>
           <w:p>
@@ -2458,7 +1953,7 @@
         </w:tc>
         <w:tc>
           <w:tcPr>
-            <w:tcW w:w="1870" w:type="dxa"/>
+            <w:tcW w:w="1000" w:type="pct"/>
           </w:tcPr>
           <w:p>
             <w:pPr>
@@ -2476,7 +1971,7 @@
         </w:tc>
         <w:tc>
           <w:tcPr>
-            <w:tcW w:w="1870" w:type="dxa"/>
+            <w:tcW w:w="1000" w:type="pct"/>
           </w:tcPr>
           <w:p>
             <w:pPr>
@@ -2494,7 +1989,7 @@
         </w:tc>
         <w:tc>
           <w:tcPr>
-            <w:tcW w:w="1870" w:type="dxa"/>
+            <w:tcW w:w="1000" w:type="pct"/>
           </w:tcPr>
           <w:p>
             <w:pPr>
@@ -2515,7 +2010,7 @@
       <w:tr>
         <w:tc>
           <w:tcPr>
-            <w:tcW w:w="1271" w:type="dxa"/>
+            <w:tcW w:w="680" w:type="pct"/>
           </w:tcPr>
           <w:p>
             <w:pPr>
@@ -2533,7 +2028,7 @@
         </w:tc>
         <w:tc>
           <w:tcPr>
-            <w:tcW w:w="2469" w:type="dxa"/>
+            <w:tcW w:w="1320" w:type="pct"/>
             <w:gridSpan w:val="2"/>
           </w:tcPr>
           <w:p>
@@ -2552,7 +2047,7 @@
         </w:tc>
         <w:tc>
           <w:tcPr>
-            <w:tcW w:w="1870" w:type="dxa"/>
+            <w:tcW w:w="1000" w:type="pct"/>
           </w:tcPr>
           <w:p>
             <w:pPr>
@@ -2570,7 +2065,7 @@
         </w:tc>
         <w:tc>
           <w:tcPr>
-            <w:tcW w:w="1870" w:type="dxa"/>
+            <w:tcW w:w="1000" w:type="pct"/>
           </w:tcPr>
           <w:p>
             <w:pPr>
@@ -2588,7 +2083,7 @@
         </w:tc>
         <w:tc>
           <w:tcPr>
-            <w:tcW w:w="1870" w:type="dxa"/>
+            <w:tcW w:w="1000" w:type="pct"/>
           </w:tcPr>
           <w:p>
             <w:pPr>
@@ -2610,7 +2105,7 @@
       <w:tr>
         <w:tc>
           <w:tcPr>
-            <w:tcW w:w="1271" w:type="dxa"/>
+            <w:tcW w:w="680" w:type="pct"/>
           </w:tcPr>
           <w:p>
             <w:pPr>
@@ -2628,7 +2123,7 @@
         </w:tc>
         <w:tc>
           <w:tcPr>
-            <w:tcW w:w="2469" w:type="dxa"/>
+            <w:tcW w:w="1320" w:type="pct"/>
             <w:gridSpan w:val="2"/>
           </w:tcPr>
           <w:p>
@@ -2647,7 +2142,7 @@
         </w:tc>
         <w:tc>
           <w:tcPr>
-            <w:tcW w:w="1870" w:type="dxa"/>
+            <w:tcW w:w="1000" w:type="pct"/>
           </w:tcPr>
           <w:p>
             <w:pPr>
@@ -2665,7 +2160,7 @@
         </w:tc>
         <w:tc>
           <w:tcPr>
-            <w:tcW w:w="1870" w:type="dxa"/>
+            <w:tcW w:w="1000" w:type="pct"/>
           </w:tcPr>
           <w:p>
             <w:pPr>
@@ -2683,7 +2178,7 @@
         </w:tc>
         <w:tc>
           <w:tcPr>
-            <w:tcW w:w="1870" w:type="dxa"/>
+            <w:tcW w:w="1000" w:type="pct"/>
           </w:tcPr>
           <w:p>
             <w:pPr>
@@ -2704,7 +2199,7 @@
       <w:tr>
         <w:tc>
           <w:tcPr>
-            <w:tcW w:w="1271" w:type="dxa"/>
+            <w:tcW w:w="680" w:type="pct"/>
           </w:tcPr>
           <w:p>
             <w:pPr>
@@ -2722,7 +2217,7 @@
         </w:tc>
         <w:tc>
           <w:tcPr>
-            <w:tcW w:w="2469" w:type="dxa"/>
+            <w:tcW w:w="1320" w:type="pct"/>
             <w:gridSpan w:val="2"/>
           </w:tcPr>
           <w:p>
@@ -2741,7 +2236,7 @@
         </w:tc>
         <w:tc>
           <w:tcPr>
-            <w:tcW w:w="1870" w:type="dxa"/>
+            <w:tcW w:w="1000" w:type="pct"/>
           </w:tcPr>
           <w:p>
             <w:pPr>
@@ -2759,7 +2254,7 @@
         </w:tc>
         <w:tc>
           <w:tcPr>
-            <w:tcW w:w="1870" w:type="dxa"/>
+            <w:tcW w:w="1000" w:type="pct"/>
           </w:tcPr>
           <w:p>
             <w:pPr>
@@ -2777,7 +2272,7 @@
         </w:tc>
         <w:tc>
           <w:tcPr>
-            <w:tcW w:w="1870" w:type="dxa"/>
+            <w:tcW w:w="1000" w:type="pct"/>
           </w:tcPr>
           <w:p>
             <w:pPr>
@@ -2798,7 +2293,7 @@
       <w:tr>
         <w:tc>
           <w:tcPr>
-            <w:tcW w:w="1271" w:type="dxa"/>
+            <w:tcW w:w="680" w:type="pct"/>
           </w:tcPr>
           <w:p>
             <w:pPr>
@@ -2816,7 +2311,7 @@
         </w:tc>
         <w:tc>
           <w:tcPr>
-            <w:tcW w:w="2469" w:type="dxa"/>
+            <w:tcW w:w="1320" w:type="pct"/>
             <w:gridSpan w:val="2"/>
           </w:tcPr>
           <w:p>
@@ -2835,7 +2330,7 @@
         </w:tc>
         <w:tc>
           <w:tcPr>
-            <w:tcW w:w="1870" w:type="dxa"/>
+            <w:tcW w:w="1000" w:type="pct"/>
           </w:tcPr>
           <w:p>
             <w:pPr>
@@ -2853,7 +2348,7 @@
         </w:tc>
         <w:tc>
           <w:tcPr>
-            <w:tcW w:w="1870" w:type="dxa"/>
+            <w:tcW w:w="1000" w:type="pct"/>
           </w:tcPr>
           <w:p>
             <w:pPr>
@@ -2871,7 +2366,7 @@
         </w:tc>
         <w:tc>
           <w:tcPr>
-            <w:tcW w:w="1870" w:type="dxa"/>
+            <w:tcW w:w="1000" w:type="pct"/>
           </w:tcPr>
           <w:p>
             <w:pPr>
@@ -2892,25 +2387,26 @@
       <w:tr>
         <w:tc>
           <w:tcPr>
-            <w:tcW w:w="1271" w:type="dxa"/>
-          </w:tcPr>
-          <w:p>
-            <w:pPr>
-              <w:rPr>
-                <w:lang w:val="en-CA"/>
-              </w:rPr>
-            </w:pPr>
-            <w:r>
-              <w:rPr>
-                <w:lang w:val="en-CA"/>
-              </w:rPr>
+            <w:tcW w:w="680" w:type="pct"/>
+          </w:tcPr>
+          <w:p>
+            <w:pPr>
+              <w:rPr>
+                <w:lang w:val="en-CA"/>
+              </w:rPr>
+            </w:pPr>
+            <w:r>
+              <w:rPr>
+                <w:lang w:val="en-CA"/>
+              </w:rPr>
+              <w:lastRenderedPageBreak/>
               <w:t>13.7</w:t>
             </w:r>
           </w:p>
         </w:tc>
         <w:tc>
           <w:tcPr>
-            <w:tcW w:w="2469" w:type="dxa"/>
+            <w:tcW w:w="1320" w:type="pct"/>
             <w:gridSpan w:val="2"/>
           </w:tcPr>
           <w:p>
@@ -2923,72 +2419,49 @@
               <w:rPr>
                 <w:lang w:val="en-CA"/>
               </w:rPr>
-              <w:t xml:space="preserve">Administrator enters a non-existent course </w:t>
-            </w:r>
-            <w:r>
-              <w:rPr>
-                <w:lang w:val="en-CA"/>
-              </w:rPr>
-              <w:lastRenderedPageBreak/>
-              <w:t>description to the search bar</w:t>
-            </w:r>
-          </w:p>
-        </w:tc>
-        <w:tc>
-          <w:tcPr>
-            <w:tcW w:w="1870" w:type="dxa"/>
-          </w:tcPr>
-          <w:p>
-            <w:pPr>
-              <w:rPr>
-                <w:lang w:val="en-CA"/>
-              </w:rPr>
-            </w:pPr>
-            <w:r>
-              <w:rPr>
-                <w:lang w:val="en-CA"/>
-              </w:rPr>
-              <w:lastRenderedPageBreak/>
-              <w:t xml:space="preserve">Message indicating that a </w:t>
-            </w:r>
-            <w:r>
-              <w:rPr>
-                <w:lang w:val="en-CA"/>
-              </w:rPr>
-              <w:lastRenderedPageBreak/>
-              <w:t>course with that description does not exist</w:t>
-            </w:r>
-          </w:p>
-        </w:tc>
-        <w:tc>
-          <w:tcPr>
-            <w:tcW w:w="1870" w:type="dxa"/>
-          </w:tcPr>
-          <w:p>
-            <w:pPr>
-              <w:rPr>
-                <w:lang w:val="en-CA"/>
-              </w:rPr>
-            </w:pPr>
-            <w:r>
-              <w:rPr>
-                <w:lang w:val="en-CA"/>
-              </w:rPr>
-              <w:lastRenderedPageBreak/>
-              <w:t xml:space="preserve">“No results found” message </w:t>
-            </w:r>
-            <w:r>
-              <w:rPr>
-                <w:lang w:val="en-CA"/>
-              </w:rPr>
-              <w:lastRenderedPageBreak/>
-              <w:t xml:space="preserve">is displayed </w:t>
-            </w:r>
-          </w:p>
-        </w:tc>
-        <w:tc>
-          <w:tcPr>
-            <w:tcW w:w="1870" w:type="dxa"/>
+              <w:t>Administrator enters a non-existent course description to the search bar</w:t>
+            </w:r>
+          </w:p>
+        </w:tc>
+        <w:tc>
+          <w:tcPr>
+            <w:tcW w:w="1000" w:type="pct"/>
+          </w:tcPr>
+          <w:p>
+            <w:pPr>
+              <w:rPr>
+                <w:lang w:val="en-CA"/>
+              </w:rPr>
+            </w:pPr>
+            <w:r>
+              <w:rPr>
+                <w:lang w:val="en-CA"/>
+              </w:rPr>
+              <w:t>Message indicating that a course with that description does not exist</w:t>
+            </w:r>
+          </w:p>
+        </w:tc>
+        <w:tc>
+          <w:tcPr>
+            <w:tcW w:w="1000" w:type="pct"/>
+          </w:tcPr>
+          <w:p>
+            <w:pPr>
+              <w:rPr>
+                <w:lang w:val="en-CA"/>
+              </w:rPr>
+            </w:pPr>
+            <w:r>
+              <w:rPr>
+                <w:lang w:val="en-CA"/>
+              </w:rPr>
+              <w:t xml:space="preserve">“No results found” message is displayed </w:t>
+            </w:r>
+          </w:p>
+        </w:tc>
+        <w:tc>
+          <w:tcPr>
+            <w:tcW w:w="1000" w:type="pct"/>
           </w:tcPr>
           <w:p>
             <w:pPr>
@@ -3001,7 +2474,6 @@
                 <w:color w:val="00B050"/>
                 <w:lang w:val="en-CA"/>
               </w:rPr>
-              <w:lastRenderedPageBreak/>
               <w:t>Pass</w:t>
             </w:r>
           </w:p>
@@ -3010,26 +2482,25 @@
       <w:tr>
         <w:tc>
           <w:tcPr>
-            <w:tcW w:w="1271" w:type="dxa"/>
-          </w:tcPr>
-          <w:p>
-            <w:pPr>
-              <w:rPr>
-                <w:lang w:val="en-CA"/>
-              </w:rPr>
-            </w:pPr>
-            <w:r>
-              <w:rPr>
-                <w:lang w:val="en-CA"/>
-              </w:rPr>
-              <w:lastRenderedPageBreak/>
+            <w:tcW w:w="680" w:type="pct"/>
+          </w:tcPr>
+          <w:p>
+            <w:pPr>
+              <w:rPr>
+                <w:lang w:val="en-CA"/>
+              </w:rPr>
+            </w:pPr>
+            <w:r>
+              <w:rPr>
+                <w:lang w:val="en-CA"/>
+              </w:rPr>
               <w:t>13.8</w:t>
             </w:r>
           </w:p>
         </w:tc>
         <w:tc>
           <w:tcPr>
-            <w:tcW w:w="2469" w:type="dxa"/>
+            <w:tcW w:w="1320" w:type="pct"/>
             <w:gridSpan w:val="2"/>
           </w:tcPr>
           <w:p>
@@ -3042,19 +2513,13 @@
               <w:rPr>
                 <w:lang w:val="en-CA"/>
               </w:rPr>
-              <w:t xml:space="preserve">Administrator requests to delete a course </w:t>
-            </w:r>
-            <w:r>
-              <w:rPr>
-                <w:lang w:val="en-CA"/>
-              </w:rPr>
-              <w:t>and confirms dialog box</w:t>
-            </w:r>
-          </w:p>
-        </w:tc>
-        <w:tc>
-          <w:tcPr>
-            <w:tcW w:w="1870" w:type="dxa"/>
+              <w:t>Administrator requests to delete a course and confirms dialog box</w:t>
+            </w:r>
+          </w:p>
+        </w:tc>
+        <w:tc>
+          <w:tcPr>
+            <w:tcW w:w="1000" w:type="pct"/>
           </w:tcPr>
           <w:p>
             <w:pPr>
@@ -3072,7 +2537,7 @@
         </w:tc>
         <w:tc>
           <w:tcPr>
-            <w:tcW w:w="1870" w:type="dxa"/>
+            <w:tcW w:w="1000" w:type="pct"/>
           </w:tcPr>
           <w:p>
             <w:pPr>
@@ -3090,7 +2555,7 @@
         </w:tc>
         <w:tc>
           <w:tcPr>
-            <w:tcW w:w="1870" w:type="dxa"/>
+            <w:tcW w:w="1000" w:type="pct"/>
           </w:tcPr>
           <w:p>
             <w:pPr>
@@ -3111,7 +2576,7 @@
       <w:tr>
         <w:tc>
           <w:tcPr>
-            <w:tcW w:w="1271" w:type="dxa"/>
+            <w:tcW w:w="680" w:type="pct"/>
           </w:tcPr>
           <w:p>
             <w:pPr>
@@ -3129,7 +2594,7 @@
         </w:tc>
         <w:tc>
           <w:tcPr>
-            <w:tcW w:w="2469" w:type="dxa"/>
+            <w:tcW w:w="1320" w:type="pct"/>
             <w:gridSpan w:val="2"/>
           </w:tcPr>
           <w:p>
@@ -3148,55 +2613,25 @@
         </w:tc>
         <w:tc>
           <w:tcPr>
-            <w:tcW w:w="1870" w:type="dxa"/>
-          </w:tcPr>
-          <w:p>
-            <w:pPr>
-              <w:rPr>
-                <w:lang w:val="en-CA"/>
-              </w:rPr>
-            </w:pPr>
-            <w:r>
-              <w:rPr>
-                <w:lang w:val="en-CA"/>
-              </w:rPr>
-              <w:t xml:space="preserve">Same course bank </w:t>
-            </w:r>
-            <w:r>
-              <w:rPr>
-                <w:lang w:val="en-CA"/>
-              </w:rPr>
-              <w:t>including</w:t>
-            </w:r>
-            <w:r>
-              <w:rPr>
-                <w:lang w:val="en-CA"/>
-              </w:rPr>
-              <w:t xml:space="preserve"> the </w:t>
-            </w:r>
-            <w:r>
-              <w:rPr>
-                <w:lang w:val="en-CA"/>
-              </w:rPr>
-              <w:t>chosen course</w:t>
-            </w:r>
-            <w:r>
-              <w:rPr>
-                <w:lang w:val="en-CA"/>
-              </w:rPr>
-              <w:t xml:space="preserve"> is displayed</w:t>
-            </w:r>
-            <w:r>
-              <w:rPr>
-                <w:lang w:val="en-CA"/>
-              </w:rPr>
-              <w:t xml:space="preserve"> with no changes</w:t>
-            </w:r>
-          </w:p>
-        </w:tc>
-        <w:tc>
-          <w:tcPr>
-            <w:tcW w:w="1870" w:type="dxa"/>
+            <w:tcW w:w="1000" w:type="pct"/>
+          </w:tcPr>
+          <w:p>
+            <w:pPr>
+              <w:rPr>
+                <w:lang w:val="en-CA"/>
+              </w:rPr>
+            </w:pPr>
+            <w:r>
+              <w:rPr>
+                <w:lang w:val="en-CA"/>
+              </w:rPr>
+              <w:t>Same course bank including the chosen course is displayed with no changes</w:t>
+            </w:r>
+          </w:p>
+        </w:tc>
+        <w:tc>
+          <w:tcPr>
+            <w:tcW w:w="1000" w:type="pct"/>
           </w:tcPr>
           <w:p>
             <w:pPr>
@@ -3214,7 +2649,7 @@
         </w:tc>
         <w:tc>
           <w:tcPr>
-            <w:tcW w:w="1870" w:type="dxa"/>
+            <w:tcW w:w="1000" w:type="pct"/>
           </w:tcPr>
           <w:p>
             <w:pPr>
@@ -3236,31 +2671,25 @@
       <w:tr>
         <w:tc>
           <w:tcPr>
-            <w:tcW w:w="1271" w:type="dxa"/>
-          </w:tcPr>
-          <w:p>
-            <w:pPr>
-              <w:rPr>
-                <w:lang w:val="en-CA"/>
-              </w:rPr>
-            </w:pPr>
-            <w:r>
-              <w:rPr>
-                <w:lang w:val="en-CA"/>
-              </w:rPr>
-              <w:t>13.</w:t>
-            </w:r>
-            <w:r>
-              <w:rPr>
-                <w:lang w:val="en-CA"/>
-              </w:rPr>
-              <w:t>10</w:t>
-            </w:r>
-          </w:p>
-        </w:tc>
-        <w:tc>
-          <w:tcPr>
-            <w:tcW w:w="2469" w:type="dxa"/>
+            <w:tcW w:w="680" w:type="pct"/>
+          </w:tcPr>
+          <w:p>
+            <w:pPr>
+              <w:rPr>
+                <w:lang w:val="en-CA"/>
+              </w:rPr>
+            </w:pPr>
+            <w:r>
+              <w:rPr>
+                <w:lang w:val="en-CA"/>
+              </w:rPr>
+              <w:t>13.10</w:t>
+            </w:r>
+          </w:p>
+        </w:tc>
+        <w:tc>
+          <w:tcPr>
+            <w:tcW w:w="1320" w:type="pct"/>
             <w:gridSpan w:val="2"/>
           </w:tcPr>
           <w:p>
@@ -3279,7 +2708,7 @@
         </w:tc>
         <w:tc>
           <w:tcPr>
-            <w:tcW w:w="1870" w:type="dxa"/>
+            <w:tcW w:w="1000" w:type="pct"/>
           </w:tcPr>
           <w:p>
             <w:pPr>
@@ -3297,7 +2726,7 @@
         </w:tc>
         <w:tc>
           <w:tcPr>
-            <w:tcW w:w="1870" w:type="dxa"/>
+            <w:tcW w:w="1000" w:type="pct"/>
           </w:tcPr>
           <w:p>
             <w:pPr>
@@ -3315,7 +2744,7 @@
         </w:tc>
         <w:tc>
           <w:tcPr>
-            <w:tcW w:w="1870" w:type="dxa"/>
+            <w:tcW w:w="1000" w:type="pct"/>
           </w:tcPr>
           <w:p>
             <w:pPr>
@@ -3336,7 +2765,7 @@
       <w:tr>
         <w:tc>
           <w:tcPr>
-            <w:tcW w:w="1271" w:type="dxa"/>
+            <w:tcW w:w="680" w:type="pct"/>
           </w:tcPr>
           <w:p>
             <w:pPr>
@@ -3354,7 +2783,7 @@
         </w:tc>
         <w:tc>
           <w:tcPr>
-            <w:tcW w:w="2469" w:type="dxa"/>
+            <w:tcW w:w="1320" w:type="pct"/>
             <w:gridSpan w:val="2"/>
           </w:tcPr>
           <w:p>
@@ -3373,7 +2802,7 @@
         </w:tc>
         <w:tc>
           <w:tcPr>
-            <w:tcW w:w="1870" w:type="dxa"/>
+            <w:tcW w:w="1000" w:type="pct"/>
           </w:tcPr>
           <w:p>
             <w:pPr>
@@ -3391,31 +2820,25 @@
         </w:tc>
         <w:tc>
           <w:tcPr>
-            <w:tcW w:w="1870" w:type="dxa"/>
-          </w:tcPr>
-          <w:p>
-            <w:pPr>
-              <w:rPr>
-                <w:lang w:val="en-CA"/>
-              </w:rPr>
-            </w:pPr>
-            <w:r>
-              <w:rPr>
-                <w:lang w:val="en-CA"/>
-              </w:rPr>
-              <w:t xml:space="preserve">Updated course </w:t>
-            </w:r>
-            <w:r>
-              <w:rPr>
-                <w:lang w:val="en-CA"/>
-              </w:rPr>
-              <w:t>details with the new course code is displayed</w:t>
-            </w:r>
-          </w:p>
-        </w:tc>
-        <w:tc>
-          <w:tcPr>
-            <w:tcW w:w="1870" w:type="dxa"/>
+            <w:tcW w:w="1000" w:type="pct"/>
+          </w:tcPr>
+          <w:p>
+            <w:pPr>
+              <w:rPr>
+                <w:lang w:val="en-CA"/>
+              </w:rPr>
+            </w:pPr>
+            <w:r>
+              <w:rPr>
+                <w:lang w:val="en-CA"/>
+              </w:rPr>
+              <w:t>Updated course details with the new course code is displayed</w:t>
+            </w:r>
+          </w:p>
+        </w:tc>
+        <w:tc>
+          <w:tcPr>
+            <w:tcW w:w="1000" w:type="pct"/>
           </w:tcPr>
           <w:p>
             <w:pPr>
@@ -3437,7 +2860,7 @@
       <w:tr>
         <w:tc>
           <w:tcPr>
-            <w:tcW w:w="1271" w:type="dxa"/>
+            <w:tcW w:w="680" w:type="pct"/>
           </w:tcPr>
           <w:p>
             <w:pPr>
@@ -3455,7 +2878,7 @@
         </w:tc>
         <w:tc>
           <w:tcPr>
-            <w:tcW w:w="2469" w:type="dxa"/>
+            <w:tcW w:w="1320" w:type="pct"/>
             <w:gridSpan w:val="2"/>
           </w:tcPr>
           <w:p>
@@ -3474,7 +2897,7 @@
         </w:tc>
         <w:tc>
           <w:tcPr>
-            <w:tcW w:w="1870" w:type="dxa"/>
+            <w:tcW w:w="1000" w:type="pct"/>
           </w:tcPr>
           <w:p>
             <w:pPr>
@@ -3492,7 +2915,7 @@
         </w:tc>
         <w:tc>
           <w:tcPr>
-            <w:tcW w:w="1870" w:type="dxa"/>
+            <w:tcW w:w="1000" w:type="pct"/>
           </w:tcPr>
           <w:p>
             <w:pPr>
@@ -3510,7 +2933,7 @@
         </w:tc>
         <w:tc>
           <w:tcPr>
-            <w:tcW w:w="1870" w:type="dxa"/>
+            <w:tcW w:w="1000" w:type="pct"/>
           </w:tcPr>
           <w:p>
             <w:pPr>
@@ -3532,7 +2955,7 @@
       <w:tr>
         <w:tc>
           <w:tcPr>
-            <w:tcW w:w="1271" w:type="dxa"/>
+            <w:tcW w:w="680" w:type="pct"/>
           </w:tcPr>
           <w:p>
             <w:pPr>
@@ -3550,7 +2973,7 @@
         </w:tc>
         <w:tc>
           <w:tcPr>
-            <w:tcW w:w="2469" w:type="dxa"/>
+            <w:tcW w:w="1320" w:type="pct"/>
             <w:gridSpan w:val="2"/>
           </w:tcPr>
           <w:p>
@@ -3569,7 +2992,7 @@
         </w:tc>
         <w:tc>
           <w:tcPr>
-            <w:tcW w:w="1870" w:type="dxa"/>
+            <w:tcW w:w="1000" w:type="pct"/>
           </w:tcPr>
           <w:p>
             <w:pPr>
@@ -3587,7 +3010,7 @@
         </w:tc>
         <w:tc>
           <w:tcPr>
-            <w:tcW w:w="1870" w:type="dxa"/>
+            <w:tcW w:w="1000" w:type="pct"/>
           </w:tcPr>
           <w:p>
             <w:pPr>
@@ -3605,7 +3028,7 @@
         </w:tc>
         <w:tc>
           <w:tcPr>
-            <w:tcW w:w="1870" w:type="dxa"/>
+            <w:tcW w:w="1000" w:type="pct"/>
           </w:tcPr>
           <w:p>
             <w:pPr>
@@ -3627,7 +3050,7 @@
       <w:tr>
         <w:tc>
           <w:tcPr>
-            <w:tcW w:w="1271" w:type="dxa"/>
+            <w:tcW w:w="680" w:type="pct"/>
           </w:tcPr>
           <w:p>
             <w:pPr>
@@ -3645,7 +3068,7 @@
         </w:tc>
         <w:tc>
           <w:tcPr>
-            <w:tcW w:w="2469" w:type="dxa"/>
+            <w:tcW w:w="1320" w:type="pct"/>
             <w:gridSpan w:val="2"/>
           </w:tcPr>
           <w:p>
@@ -3664,7 +3087,7 @@
         </w:tc>
         <w:tc>
           <w:tcPr>
-            <w:tcW w:w="1870" w:type="dxa"/>
+            <w:tcW w:w="1000" w:type="pct"/>
           </w:tcPr>
           <w:p>
             <w:pPr>
@@ -3682,37 +3105,25 @@
         </w:tc>
         <w:tc>
           <w:tcPr>
-            <w:tcW w:w="1870" w:type="dxa"/>
-          </w:tcPr>
-          <w:p>
-            <w:pPr>
-              <w:rPr>
-                <w:lang w:val="en-CA"/>
-              </w:rPr>
-            </w:pPr>
-            <w:r>
-              <w:rPr>
-                <w:lang w:val="en-CA"/>
-              </w:rPr>
-              <w:t>Updated course details is displayed, and the</w:t>
-            </w:r>
-            <w:r>
-              <w:rPr>
-                <w:lang w:val="en-CA"/>
-              </w:rPr>
-              <w:t xml:space="preserve"> new</w:t>
-            </w:r>
-            <w:r>
-              <w:rPr>
-                <w:lang w:val="en-CA"/>
-              </w:rPr>
-              <w:t xml:space="preserve"> course type is produced</w:t>
-            </w:r>
-          </w:p>
-        </w:tc>
-        <w:tc>
-          <w:tcPr>
-            <w:tcW w:w="1870" w:type="dxa"/>
+            <w:tcW w:w="1000" w:type="pct"/>
+          </w:tcPr>
+          <w:p>
+            <w:pPr>
+              <w:rPr>
+                <w:lang w:val="en-CA"/>
+              </w:rPr>
+            </w:pPr>
+            <w:r>
+              <w:rPr>
+                <w:lang w:val="en-CA"/>
+              </w:rPr>
+              <w:t>Updated course details is displayed, and the new course type is produced</w:t>
+            </w:r>
+          </w:p>
+        </w:tc>
+        <w:tc>
+          <w:tcPr>
+            <w:tcW w:w="1000" w:type="pct"/>
           </w:tcPr>
           <w:p>
             <w:pPr>
@@ -3728,201 +3139,6 @@
               </w:rPr>
               <w:t>Pass</w:t>
             </w:r>
-          </w:p>
-        </w:tc>
-      </w:tr>
-      <w:tr>
-        <w:tc>
-          <w:tcPr>
-            <w:tcW w:w="1271" w:type="dxa"/>
-          </w:tcPr>
-          <w:p>
-            <w:pPr>
-              <w:rPr>
-                <w:lang w:val="en-CA"/>
-              </w:rPr>
-            </w:pPr>
-            <w:r>
-              <w:rPr>
-                <w:lang w:val="en-CA"/>
-              </w:rPr>
-              <w:t>13.14</w:t>
-            </w:r>
-          </w:p>
-        </w:tc>
-        <w:tc>
-          <w:tcPr>
-            <w:tcW w:w="2469" w:type="dxa"/>
-            <w:gridSpan w:val="2"/>
-          </w:tcPr>
-          <w:p>
-            <w:pPr>
-              <w:rPr>
-                <w:lang w:val="en-CA"/>
-              </w:rPr>
-            </w:pPr>
-          </w:p>
-        </w:tc>
-        <w:tc>
-          <w:tcPr>
-            <w:tcW w:w="1870" w:type="dxa"/>
-          </w:tcPr>
-          <w:p>
-            <w:pPr>
-              <w:rPr>
-                <w:lang w:val="en-CA"/>
-              </w:rPr>
-            </w:pPr>
-          </w:p>
-        </w:tc>
-        <w:tc>
-          <w:tcPr>
-            <w:tcW w:w="1870" w:type="dxa"/>
-          </w:tcPr>
-          <w:p>
-            <w:pPr>
-              <w:rPr>
-                <w:lang w:val="en-CA"/>
-              </w:rPr>
-            </w:pPr>
-          </w:p>
-        </w:tc>
-        <w:tc>
-          <w:tcPr>
-            <w:tcW w:w="1870" w:type="dxa"/>
-          </w:tcPr>
-          <w:p>
-            <w:pPr>
-              <w:rPr>
-                <w:lang w:val="en-CA"/>
-              </w:rPr>
-            </w:pPr>
-          </w:p>
-        </w:tc>
-      </w:tr>
-      <w:tr>
-        <w:tc>
-          <w:tcPr>
-            <w:tcW w:w="1271" w:type="dxa"/>
-          </w:tcPr>
-          <w:p>
-            <w:pPr>
-              <w:rPr>
-                <w:lang w:val="en-CA"/>
-              </w:rPr>
-            </w:pPr>
-          </w:p>
-        </w:tc>
-        <w:tc>
-          <w:tcPr>
-            <w:tcW w:w="2469" w:type="dxa"/>
-            <w:gridSpan w:val="2"/>
-          </w:tcPr>
-          <w:p>
-            <w:pPr>
-              <w:rPr>
-                <w:lang w:val="en-CA"/>
-              </w:rPr>
-            </w:pPr>
-          </w:p>
-        </w:tc>
-        <w:tc>
-          <w:tcPr>
-            <w:tcW w:w="1870" w:type="dxa"/>
-          </w:tcPr>
-          <w:p>
-            <w:pPr>
-              <w:rPr>
-                <w:lang w:val="en-CA"/>
-              </w:rPr>
-            </w:pPr>
-          </w:p>
-        </w:tc>
-        <w:tc>
-          <w:tcPr>
-            <w:tcW w:w="1870" w:type="dxa"/>
-          </w:tcPr>
-          <w:p>
-            <w:pPr>
-              <w:rPr>
-                <w:lang w:val="en-CA"/>
-              </w:rPr>
-            </w:pPr>
-          </w:p>
-        </w:tc>
-        <w:tc>
-          <w:tcPr>
-            <w:tcW w:w="1870" w:type="dxa"/>
-          </w:tcPr>
-          <w:p>
-            <w:pPr>
-              <w:rPr>
-                <w:lang w:val="en-CA"/>
-              </w:rPr>
-            </w:pPr>
-          </w:p>
-        </w:tc>
-      </w:tr>
-      <w:tr>
-        <w:tc>
-          <w:tcPr>
-            <w:tcW w:w="1271" w:type="dxa"/>
-          </w:tcPr>
-          <w:p>
-            <w:pPr>
-              <w:rPr>
-                <w:lang w:val="en-CA"/>
-              </w:rPr>
-            </w:pPr>
-          </w:p>
-        </w:tc>
-        <w:tc>
-          <w:tcPr>
-            <w:tcW w:w="2469" w:type="dxa"/>
-            <w:gridSpan w:val="2"/>
-          </w:tcPr>
-          <w:p>
-            <w:pPr>
-              <w:rPr>
-                <w:lang w:val="en-CA"/>
-              </w:rPr>
-            </w:pPr>
-          </w:p>
-        </w:tc>
-        <w:tc>
-          <w:tcPr>
-            <w:tcW w:w="1870" w:type="dxa"/>
-          </w:tcPr>
-          <w:p>
-            <w:pPr>
-              <w:rPr>
-                <w:lang w:val="en-CA"/>
-              </w:rPr>
-            </w:pPr>
-          </w:p>
-        </w:tc>
-        <w:tc>
-          <w:tcPr>
-            <w:tcW w:w="1870" w:type="dxa"/>
-          </w:tcPr>
-          <w:p>
-            <w:pPr>
-              <w:rPr>
-                <w:lang w:val="en-CA"/>
-              </w:rPr>
-            </w:pPr>
-          </w:p>
-        </w:tc>
-        <w:tc>
-          <w:tcPr>
-            <w:tcW w:w="1870" w:type="dxa"/>
-          </w:tcPr>
-          <w:p>
-            <w:pPr>
-              <w:rPr>
-                <w:lang w:val="en-CA"/>
-              </w:rPr>
-            </w:pPr>
           </w:p>
         </w:tc>
       </w:tr>
@@ -3947,13 +3163,8 @@
           <w:lang w:val="en-CA"/>
         </w:rPr>
       </w:pPr>
-    </w:p>
-    <w:p>
-      <w:pPr>
-        <w:rPr>
-          <w:lang w:val="en-CA"/>
-        </w:rPr>
-      </w:pPr>
+      <w:bookmarkStart w:id="0" w:name="_GoBack"/>
+      <w:bookmarkEnd w:id="0"/>
     </w:p>
     <w:sectPr>
       <w:footerReference w:type="default" r:id="rId8"/>

</xml_diff>